<commit_message>
Addition of health system, damaging, leveling system, updated weapon behaviours, updated gamedesign document and added code documentation.
</commit_message>
<xml_diff>
--- a/Game Design Document.docx
+++ b/Game Design Document.docx
@@ -22,22 +22,28 @@
       </w:r>
       <w:r>
         <w:rPr>
-          <w:sz w:val="62"/>
-          <w:szCs w:val="62"/>
+          <w:sz w:val="56"/>
+          <w:szCs w:val="56"/>
         </w:rPr>
-        <w:t>Mass Flux</w:t>
+        <w:t>Survivor</w:t>
       </w:r>
     </w:p>
     <w:p>
       <w:pPr>
         <w:pStyle w:val="Title"/>
         <w:jc w:val="center"/>
-        <w:rPr/>
+        <w:rPr>
+          <w:sz w:val="44"/>
+          <w:szCs w:val="44"/>
+        </w:rPr>
       </w:pPr>
       <w:bookmarkStart w:id="1" w:name="_k2hqrk99qjg6"/>
       <w:bookmarkEnd w:id="1"/>
       <w:r>
-        <w:rPr/>
+        <w:rPr>
+          <w:sz w:val="44"/>
+          <w:szCs w:val="44"/>
+        </w:rPr>
         <w:t>DESIGN DOCUMENT</w:t>
       </w:r>
     </w:p>
@@ -71,15 +77,11 @@
               <wp:inline distT="0" distB="0" distL="0" distR="0">
                 <wp:extent cx="5943600" cy="19050"/>
                 <wp:effectExtent l="0" t="0" r="0" b="0"/>
-                <wp:docPr id="1" name=""/>
+                <wp:docPr id="1" name="Shape1"/>
                 <a:graphic xmlns:a="http://schemas.openxmlformats.org/drawingml/2006/main">
                   <a:graphicData uri="http://schemas.microsoft.com/office/word/2010/wordprocessingShape">
                     <wps:wsp>
                       <wps:cNvSpPr/>
-                      <wps:nvSpPr>
-                        <wps:cNvPr id="2" name=""/>
-                        <wps:cNvSpPr/>
-                      </wps:nvSpPr>
                       <wps:spPr>
                         <a:xfrm>
                           <a:off x="0" y="0"/>
@@ -95,6 +97,12 @@
                           <a:noFill/>
                         </a:ln>
                       </wps:spPr>
+                      <wps:style>
+                        <a:lnRef idx="0"/>
+                        <a:fillRef idx="0"/>
+                        <a:effectRef idx="0"/>
+                        <a:fontRef idx="minor"/>
+                      </wps:style>
                       <wps:bodyPr/>
                     </wps:wsp>
                   </a:graphicData>
@@ -107,10 +115,10 @@
           </mc:Choice>
           <mc:Fallback>
             <w:pict>
-              <v:rect id="shape_0" fillcolor="#a0a0a0" stroked="f" o:allowincell="f" style="position:absolute;margin-left:0pt;margin-top:-1.55pt;width:467.95pt;height:1.45pt;mso-wrap-style:none;v-text-anchor:middle;mso-position-horizontal:center;mso-position-vertical:top">
+              <v:rect id="shape_0" ID="Shape1" path="m0,0l-2147483645,0l-2147483645,-2147483646l0,-2147483646xe" fillcolor="#a0a0a0" stroked="f" o:allowincell="f" style="position:absolute;margin-left:0pt;margin-top:-1.55pt;width:467.95pt;height:1.45pt;mso-wrap-style:none;v-text-anchor:middle;mso-position-vertical:top">
                 <v:fill o:detectmouseclick="t" type="solid" color2="#5f5f5f"/>
                 <v:stroke color="#3465a4" joinstyle="round" endcap="flat"/>
-                <w10:wrap type="topAndBottom"/>
+                <w10:wrap type="square"/>
               </v:rect>
             </w:pict>
           </mc:Fallback>
@@ -149,24 +157,7 @@
             </w:tabs>
             <w:spacing w:lineRule="auto" w:line="240" w:before="80" w:after="0"/>
             <w:ind w:hanging="0" w:left="0"/>
-            <w:rPr>
-              <w:rFonts w:ascii="Roboto" w:hAnsi="Roboto" w:eastAsia="Roboto" w:cs="Roboto"/>
-              <w:b/>
-              <w:i w:val="false"/>
-              <w:i w:val="false"/>
-              <w:caps w:val="false"/>
-              <w:smallCaps w:val="false"/>
-              <w:strike w:val="false"/>
-              <w:dstrike w:val="false"/>
-              <w:color w:val="434343"/>
-              <w:position w:val="0"/>
-              <w:sz w:val="30"/>
-              <w:sz w:val="30"/>
-              <w:szCs w:val="30"/>
-              <w:u w:val="none"/>
-              <w:shd w:fill="auto" w:val="clear"/>
-              <w:vertAlign w:val="baseline"/>
-            </w:rPr>
+            <w:rPr/>
           </w:pPr>
           <w:r>
             <w:fldChar w:fldCharType="begin"/>
@@ -181,13 +172,14 @@
               <w:strike w:val="false"/>
               <w:vertAlign w:val="baseline"/>
               <w:position w:val="0"/>
-              <w:sz w:val="30"/>
-              <w:sz w:val="30"/>
+              <w:sz w:val="28"/>
+              <w:sz w:val="28"/>
               <w:i w:val="false"/>
               <w:u w:val="none"/>
               <w:b/>
               <w:shd w:fill="auto" w:val="clear"/>
-              <w:szCs w:val="30"/>
+              <w:szCs w:val="28"/>
+              <w:vanish w:val="false"/>
               <w:rFonts w:eastAsia="Roboto" w:cs="Roboto"/>
               <w:color w:val="434343"/>
             </w:rPr>
@@ -203,13 +195,14 @@
               <w:strike w:val="false"/>
               <w:vertAlign w:val="baseline"/>
               <w:position w:val="0"/>
-              <w:sz w:val="30"/>
-              <w:sz w:val="30"/>
+              <w:sz w:val="28"/>
+              <w:sz w:val="28"/>
               <w:i w:val="false"/>
               <w:u w:val="none"/>
               <w:b/>
               <w:shd w:fill="auto" w:val="clear"/>
-              <w:szCs w:val="30"/>
+              <w:szCs w:val="28"/>
+              <w:vanish w:val="false"/>
               <w:rFonts w:eastAsia="Roboto" w:cs="Roboto"/>
               <w:color w:val="434343"/>
             </w:rPr>
@@ -227,11 +220,12 @@
                 <w:smallCaps w:val="false"/>
                 <w:strike w:val="false"/>
                 <w:dstrike w:val="false"/>
+                <w:vanish w:val="false"/>
                 <w:color w:val="434343"/>
                 <w:position w:val="0"/>
-                <w:sz w:val="30"/>
-                <w:sz w:val="30"/>
-                <w:szCs w:val="30"/>
+                <w:sz w:val="28"/>
+                <w:sz w:val="28"/>
+                <w:szCs w:val="28"/>
                 <w:u w:val="none"/>
                 <w:shd w:fill="auto" w:val="clear"/>
                 <w:vertAlign w:val="baseline"/>
@@ -250,9 +244,9 @@
               <w:dstrike w:val="false"/>
               <w:color w:val="434343"/>
               <w:position w:val="0"/>
-              <w:sz w:val="30"/>
-              <w:sz w:val="30"/>
-              <w:szCs w:val="30"/>
+              <w:sz w:val="28"/>
+              <w:sz w:val="28"/>
+              <w:szCs w:val="28"/>
               <w:u w:val="none"/>
               <w:shd w:fill="auto" w:val="clear"/>
               <w:vertAlign w:val="baseline"/>
@@ -270,24 +264,7 @@
             </w:tabs>
             <w:spacing w:lineRule="auto" w:line="240" w:before="60" w:after="0"/>
             <w:ind w:hanging="0" w:left="360"/>
-            <w:rPr>
-              <w:rFonts w:ascii="Roboto" w:hAnsi="Roboto" w:eastAsia="Roboto" w:cs="Roboto"/>
-              <w:b w:val="false"/>
-              <w:i w:val="false"/>
-              <w:i w:val="false"/>
-              <w:caps w:val="false"/>
-              <w:smallCaps w:val="false"/>
-              <w:strike w:val="false"/>
-              <w:dstrike w:val="false"/>
-              <w:color w:val="434343"/>
-              <w:position w:val="0"/>
-              <w:sz w:val="30"/>
-              <w:sz w:val="30"/>
-              <w:szCs w:val="30"/>
-              <w:u w:val="none"/>
-              <w:shd w:fill="auto" w:val="clear"/>
-              <w:vertAlign w:val="baseline"/>
-            </w:rPr>
+            <w:rPr/>
           </w:pPr>
           <w:hyperlink w:anchor="_cs1x44f4u87l">
             <w:r>
@@ -301,11 +278,12 @@
                 <w:smallCaps w:val="false"/>
                 <w:strike w:val="false"/>
                 <w:dstrike w:val="false"/>
+                <w:vanish w:val="false"/>
                 <w:color w:val="434343"/>
                 <w:position w:val="0"/>
-                <w:sz w:val="30"/>
-                <w:sz w:val="30"/>
-                <w:szCs w:val="30"/>
+                <w:sz w:val="28"/>
+                <w:sz w:val="28"/>
+                <w:szCs w:val="28"/>
                 <w:u w:val="none"/>
                 <w:shd w:fill="auto" w:val="clear"/>
                 <w:vertAlign w:val="baseline"/>
@@ -324,9 +302,9 @@
               <w:dstrike w:val="false"/>
               <w:color w:val="434343"/>
               <w:position w:val="0"/>
-              <w:sz w:val="30"/>
-              <w:sz w:val="30"/>
-              <w:szCs w:val="30"/>
+              <w:sz w:val="28"/>
+              <w:sz w:val="28"/>
+              <w:szCs w:val="28"/>
               <w:u w:val="none"/>
               <w:shd w:fill="auto" w:val="clear"/>
               <w:vertAlign w:val="baseline"/>
@@ -344,24 +322,7 @@
             </w:tabs>
             <w:spacing w:lineRule="auto" w:line="240" w:before="60" w:after="0"/>
             <w:ind w:hanging="0" w:left="360"/>
-            <w:rPr>
-              <w:rFonts w:ascii="Roboto" w:hAnsi="Roboto" w:eastAsia="Roboto" w:cs="Roboto"/>
-              <w:b w:val="false"/>
-              <w:i w:val="false"/>
-              <w:i w:val="false"/>
-              <w:caps w:val="false"/>
-              <w:smallCaps w:val="false"/>
-              <w:strike w:val="false"/>
-              <w:dstrike w:val="false"/>
-              <w:color w:val="434343"/>
-              <w:position w:val="0"/>
-              <w:sz w:val="30"/>
-              <w:sz w:val="30"/>
-              <w:szCs w:val="30"/>
-              <w:u w:val="none"/>
-              <w:shd w:fill="auto" w:val="clear"/>
-              <w:vertAlign w:val="baseline"/>
-            </w:rPr>
+            <w:rPr/>
           </w:pPr>
           <w:hyperlink w:anchor="_lbh33z51d5yr">
             <w:r>
@@ -375,11 +336,12 @@
                 <w:smallCaps w:val="false"/>
                 <w:strike w:val="false"/>
                 <w:dstrike w:val="false"/>
+                <w:vanish w:val="false"/>
                 <w:color w:val="434343"/>
                 <w:position w:val="0"/>
-                <w:sz w:val="30"/>
-                <w:sz w:val="30"/>
-                <w:szCs w:val="30"/>
+                <w:sz w:val="28"/>
+                <w:sz w:val="28"/>
+                <w:szCs w:val="28"/>
                 <w:u w:val="none"/>
                 <w:shd w:fill="auto" w:val="clear"/>
                 <w:vertAlign w:val="baseline"/>
@@ -398,9 +360,9 @@
               <w:dstrike w:val="false"/>
               <w:color w:val="434343"/>
               <w:position w:val="0"/>
-              <w:sz w:val="30"/>
-              <w:sz w:val="30"/>
-              <w:szCs w:val="30"/>
+              <w:sz w:val="28"/>
+              <w:sz w:val="28"/>
+              <w:szCs w:val="28"/>
               <w:u w:val="none"/>
               <w:shd w:fill="auto" w:val="clear"/>
               <w:vertAlign w:val="baseline"/>
@@ -418,24 +380,7 @@
             </w:tabs>
             <w:spacing w:lineRule="auto" w:line="240" w:before="60" w:after="0"/>
             <w:ind w:hanging="0" w:left="360"/>
-            <w:rPr>
-              <w:rFonts w:ascii="Roboto" w:hAnsi="Roboto" w:eastAsia="Roboto" w:cs="Roboto"/>
-              <w:b w:val="false"/>
-              <w:i w:val="false"/>
-              <w:i w:val="false"/>
-              <w:caps w:val="false"/>
-              <w:smallCaps w:val="false"/>
-              <w:strike w:val="false"/>
-              <w:dstrike w:val="false"/>
-              <w:color w:val="434343"/>
-              <w:position w:val="0"/>
-              <w:sz w:val="30"/>
-              <w:sz w:val="30"/>
-              <w:szCs w:val="30"/>
-              <w:u w:val="none"/>
-              <w:shd w:fill="auto" w:val="clear"/>
-              <w:vertAlign w:val="baseline"/>
-            </w:rPr>
+            <w:rPr/>
           </w:pPr>
           <w:hyperlink w:anchor="_ctsr07kbgx7j">
             <w:r>
@@ -449,11 +394,12 @@
                 <w:smallCaps w:val="false"/>
                 <w:strike w:val="false"/>
                 <w:dstrike w:val="false"/>
+                <w:vanish w:val="false"/>
                 <w:color w:val="434343"/>
                 <w:position w:val="0"/>
-                <w:sz w:val="30"/>
-                <w:sz w:val="30"/>
-                <w:szCs w:val="30"/>
+                <w:sz w:val="28"/>
+                <w:sz w:val="28"/>
+                <w:szCs w:val="28"/>
                 <w:u w:val="none"/>
                 <w:shd w:fill="auto" w:val="clear"/>
                 <w:vertAlign w:val="baseline"/>
@@ -472,9 +418,9 @@
               <w:dstrike w:val="false"/>
               <w:color w:val="434343"/>
               <w:position w:val="0"/>
-              <w:sz w:val="30"/>
-              <w:sz w:val="30"/>
-              <w:szCs w:val="30"/>
+              <w:sz w:val="28"/>
+              <w:sz w:val="28"/>
+              <w:szCs w:val="28"/>
               <w:u w:val="none"/>
               <w:shd w:fill="auto" w:val="clear"/>
               <w:vertAlign w:val="baseline"/>
@@ -492,24 +438,7 @@
             </w:tabs>
             <w:spacing w:lineRule="auto" w:line="240" w:before="60" w:after="0"/>
             <w:ind w:hanging="0" w:left="360"/>
-            <w:rPr>
-              <w:rFonts w:ascii="Roboto" w:hAnsi="Roboto" w:eastAsia="Roboto" w:cs="Roboto"/>
-              <w:b w:val="false"/>
-              <w:i w:val="false"/>
-              <w:i w:val="false"/>
-              <w:caps w:val="false"/>
-              <w:smallCaps w:val="false"/>
-              <w:strike w:val="false"/>
-              <w:dstrike w:val="false"/>
-              <w:color w:val="434343"/>
-              <w:position w:val="0"/>
-              <w:sz w:val="30"/>
-              <w:sz w:val="30"/>
-              <w:szCs w:val="30"/>
-              <w:u w:val="none"/>
-              <w:shd w:fill="auto" w:val="clear"/>
-              <w:vertAlign w:val="baseline"/>
-            </w:rPr>
+            <w:rPr/>
           </w:pPr>
           <w:hyperlink w:anchor="_jbgbd05p9r45">
             <w:r>
@@ -523,11 +452,12 @@
                 <w:smallCaps w:val="false"/>
                 <w:strike w:val="false"/>
                 <w:dstrike w:val="false"/>
+                <w:vanish w:val="false"/>
                 <w:color w:val="434343"/>
                 <w:position w:val="0"/>
-                <w:sz w:val="30"/>
-                <w:sz w:val="30"/>
-                <w:szCs w:val="30"/>
+                <w:sz w:val="28"/>
+                <w:sz w:val="28"/>
+                <w:szCs w:val="28"/>
                 <w:u w:val="none"/>
                 <w:shd w:fill="auto" w:val="clear"/>
                 <w:vertAlign w:val="baseline"/>
@@ -546,9 +476,9 @@
               <w:dstrike w:val="false"/>
               <w:color w:val="434343"/>
               <w:position w:val="0"/>
-              <w:sz w:val="30"/>
-              <w:sz w:val="30"/>
-              <w:szCs w:val="30"/>
+              <w:sz w:val="28"/>
+              <w:sz w:val="28"/>
+              <w:szCs w:val="28"/>
               <w:u w:val="none"/>
               <w:shd w:fill="auto" w:val="clear"/>
               <w:vertAlign w:val="baseline"/>
@@ -566,24 +496,7 @@
             </w:tabs>
             <w:spacing w:lineRule="auto" w:line="240" w:before="60" w:after="0"/>
             <w:ind w:hanging="0" w:left="360"/>
-            <w:rPr>
-              <w:rFonts w:ascii="Roboto" w:hAnsi="Roboto" w:eastAsia="Roboto" w:cs="Roboto"/>
-              <w:b w:val="false"/>
-              <w:i w:val="false"/>
-              <w:i w:val="false"/>
-              <w:caps w:val="false"/>
-              <w:smallCaps w:val="false"/>
-              <w:strike w:val="false"/>
-              <w:dstrike w:val="false"/>
-              <w:color w:val="434343"/>
-              <w:position w:val="0"/>
-              <w:sz w:val="30"/>
-              <w:sz w:val="30"/>
-              <w:szCs w:val="30"/>
-              <w:u w:val="none"/>
-              <w:shd w:fill="auto" w:val="clear"/>
-              <w:vertAlign w:val="baseline"/>
-            </w:rPr>
+            <w:rPr/>
           </w:pPr>
           <w:hyperlink w:anchor="_qki4yp1hr52t">
             <w:r>
@@ -597,11 +510,12 @@
                 <w:smallCaps w:val="false"/>
                 <w:strike w:val="false"/>
                 <w:dstrike w:val="false"/>
+                <w:vanish w:val="false"/>
                 <w:color w:val="434343"/>
                 <w:position w:val="0"/>
-                <w:sz w:val="30"/>
-                <w:sz w:val="30"/>
-                <w:szCs w:val="30"/>
+                <w:sz w:val="28"/>
+                <w:sz w:val="28"/>
+                <w:szCs w:val="28"/>
                 <w:u w:val="none"/>
                 <w:shd w:fill="auto" w:val="clear"/>
                 <w:vertAlign w:val="baseline"/>
@@ -620,9 +534,9 @@
               <w:dstrike w:val="false"/>
               <w:color w:val="434343"/>
               <w:position w:val="0"/>
-              <w:sz w:val="30"/>
-              <w:sz w:val="30"/>
-              <w:szCs w:val="30"/>
+              <w:sz w:val="28"/>
+              <w:sz w:val="28"/>
+              <w:szCs w:val="28"/>
               <w:u w:val="none"/>
               <w:shd w:fill="auto" w:val="clear"/>
               <w:vertAlign w:val="baseline"/>
@@ -640,24 +554,7 @@
             </w:tabs>
             <w:spacing w:lineRule="auto" w:line="240" w:before="60" w:after="0"/>
             <w:ind w:hanging="0" w:left="360"/>
-            <w:rPr>
-              <w:rFonts w:ascii="Roboto" w:hAnsi="Roboto" w:eastAsia="Roboto" w:cs="Roboto"/>
-              <w:b w:val="false"/>
-              <w:i w:val="false"/>
-              <w:i w:val="false"/>
-              <w:caps w:val="false"/>
-              <w:smallCaps w:val="false"/>
-              <w:strike w:val="false"/>
-              <w:dstrike w:val="false"/>
-              <w:color w:val="434343"/>
-              <w:position w:val="0"/>
-              <w:sz w:val="30"/>
-              <w:sz w:val="30"/>
-              <w:szCs w:val="30"/>
-              <w:u w:val="none"/>
-              <w:shd w:fill="auto" w:val="clear"/>
-              <w:vertAlign w:val="baseline"/>
-            </w:rPr>
+            <w:rPr/>
           </w:pPr>
           <w:hyperlink w:anchor="_e2dtzid2e6zz">
             <w:r>
@@ -671,11 +568,12 @@
                 <w:smallCaps w:val="false"/>
                 <w:strike w:val="false"/>
                 <w:dstrike w:val="false"/>
+                <w:vanish w:val="false"/>
                 <w:color w:val="434343"/>
                 <w:position w:val="0"/>
-                <w:sz w:val="30"/>
-                <w:sz w:val="30"/>
-                <w:szCs w:val="30"/>
+                <w:sz w:val="28"/>
+                <w:sz w:val="28"/>
+                <w:szCs w:val="28"/>
                 <w:u w:val="none"/>
                 <w:shd w:fill="auto" w:val="clear"/>
                 <w:vertAlign w:val="baseline"/>
@@ -694,9 +592,9 @@
               <w:dstrike w:val="false"/>
               <w:color w:val="434343"/>
               <w:position w:val="0"/>
-              <w:sz w:val="30"/>
-              <w:sz w:val="30"/>
-              <w:szCs w:val="30"/>
+              <w:sz w:val="28"/>
+              <w:sz w:val="28"/>
+              <w:szCs w:val="28"/>
               <w:u w:val="none"/>
               <w:shd w:fill="auto" w:val="clear"/>
               <w:vertAlign w:val="baseline"/>
@@ -714,24 +612,7 @@
             </w:tabs>
             <w:spacing w:lineRule="auto" w:line="240" w:before="60" w:after="0"/>
             <w:ind w:hanging="0" w:left="360"/>
-            <w:rPr>
-              <w:rFonts w:ascii="Roboto" w:hAnsi="Roboto" w:eastAsia="Roboto" w:cs="Roboto"/>
-              <w:b w:val="false"/>
-              <w:i w:val="false"/>
-              <w:i w:val="false"/>
-              <w:caps w:val="false"/>
-              <w:smallCaps w:val="false"/>
-              <w:strike w:val="false"/>
-              <w:dstrike w:val="false"/>
-              <w:color w:val="434343"/>
-              <w:position w:val="0"/>
-              <w:sz w:val="30"/>
-              <w:sz w:val="30"/>
-              <w:szCs w:val="30"/>
-              <w:u w:val="none"/>
-              <w:shd w:fill="auto" w:val="clear"/>
-              <w:vertAlign w:val="baseline"/>
-            </w:rPr>
+            <w:rPr/>
           </w:pPr>
           <w:hyperlink w:anchor="_jbmf5pbr5wnw">
             <w:r>
@@ -745,11 +626,12 @@
                 <w:smallCaps w:val="false"/>
                 <w:strike w:val="false"/>
                 <w:dstrike w:val="false"/>
+                <w:vanish w:val="false"/>
                 <w:color w:val="434343"/>
                 <w:position w:val="0"/>
-                <w:sz w:val="30"/>
-                <w:sz w:val="30"/>
-                <w:szCs w:val="30"/>
+                <w:sz w:val="28"/>
+                <w:sz w:val="28"/>
+                <w:szCs w:val="28"/>
                 <w:u w:val="none"/>
                 <w:shd w:fill="auto" w:val="clear"/>
                 <w:vertAlign w:val="baseline"/>
@@ -768,9 +650,9 @@
               <w:dstrike w:val="false"/>
               <w:color w:val="434343"/>
               <w:position w:val="0"/>
-              <w:sz w:val="30"/>
-              <w:sz w:val="30"/>
-              <w:szCs w:val="30"/>
+              <w:sz w:val="28"/>
+              <w:sz w:val="28"/>
+              <w:szCs w:val="28"/>
               <w:u w:val="none"/>
               <w:shd w:fill="auto" w:val="clear"/>
               <w:vertAlign w:val="baseline"/>
@@ -788,24 +670,7 @@
             </w:tabs>
             <w:spacing w:lineRule="auto" w:line="240" w:before="200" w:after="0"/>
             <w:ind w:hanging="0" w:left="0"/>
-            <w:rPr>
-              <w:rFonts w:ascii="Roboto" w:hAnsi="Roboto" w:eastAsia="Roboto" w:cs="Roboto"/>
-              <w:b/>
-              <w:i w:val="false"/>
-              <w:i w:val="false"/>
-              <w:caps w:val="false"/>
-              <w:smallCaps w:val="false"/>
-              <w:strike w:val="false"/>
-              <w:dstrike w:val="false"/>
-              <w:color w:val="434343"/>
-              <w:position w:val="0"/>
-              <w:sz w:val="30"/>
-              <w:sz w:val="30"/>
-              <w:szCs w:val="30"/>
-              <w:u w:val="none"/>
-              <w:shd w:fill="auto" w:val="clear"/>
-              <w:vertAlign w:val="baseline"/>
-            </w:rPr>
+            <w:rPr/>
           </w:pPr>
           <w:hyperlink w:anchor="_u6qp025jqn5k">
             <w:r>
@@ -819,11 +684,12 @@
                 <w:smallCaps w:val="false"/>
                 <w:strike w:val="false"/>
                 <w:dstrike w:val="false"/>
+                <w:vanish w:val="false"/>
                 <w:color w:val="434343"/>
                 <w:position w:val="0"/>
-                <w:sz w:val="30"/>
-                <w:sz w:val="30"/>
-                <w:szCs w:val="30"/>
+                <w:sz w:val="28"/>
+                <w:sz w:val="28"/>
+                <w:szCs w:val="28"/>
                 <w:u w:val="none"/>
                 <w:shd w:fill="auto" w:val="clear"/>
                 <w:vertAlign w:val="baseline"/>
@@ -842,9 +708,9 @@
               <w:dstrike w:val="false"/>
               <w:color w:val="434343"/>
               <w:position w:val="0"/>
-              <w:sz w:val="30"/>
-              <w:sz w:val="30"/>
-              <w:szCs w:val="30"/>
+              <w:sz w:val="28"/>
+              <w:sz w:val="28"/>
+              <w:szCs w:val="28"/>
               <w:u w:val="none"/>
               <w:shd w:fill="auto" w:val="clear"/>
               <w:vertAlign w:val="baseline"/>
@@ -862,24 +728,7 @@
             </w:tabs>
             <w:spacing w:lineRule="auto" w:line="240" w:before="60" w:after="0"/>
             <w:ind w:hanging="0" w:left="360"/>
-            <w:rPr>
-              <w:rFonts w:ascii="Roboto" w:hAnsi="Roboto" w:eastAsia="Roboto" w:cs="Roboto"/>
-              <w:b w:val="false"/>
-              <w:i w:val="false"/>
-              <w:i w:val="false"/>
-              <w:caps w:val="false"/>
-              <w:smallCaps w:val="false"/>
-              <w:strike w:val="false"/>
-              <w:dstrike w:val="false"/>
-              <w:color w:val="434343"/>
-              <w:position w:val="0"/>
-              <w:sz w:val="30"/>
-              <w:sz w:val="30"/>
-              <w:szCs w:val="30"/>
-              <w:u w:val="none"/>
-              <w:shd w:fill="auto" w:val="clear"/>
-              <w:vertAlign w:val="baseline"/>
-            </w:rPr>
+            <w:rPr/>
           </w:pPr>
           <w:hyperlink w:anchor="_bthowosf56oe">
             <w:r>
@@ -893,11 +742,12 @@
                 <w:smallCaps w:val="false"/>
                 <w:strike w:val="false"/>
                 <w:dstrike w:val="false"/>
+                <w:vanish w:val="false"/>
                 <w:color w:val="434343"/>
                 <w:position w:val="0"/>
-                <w:sz w:val="30"/>
-                <w:sz w:val="30"/>
-                <w:szCs w:val="30"/>
+                <w:sz w:val="28"/>
+                <w:sz w:val="28"/>
+                <w:szCs w:val="28"/>
                 <w:u w:val="none"/>
                 <w:shd w:fill="auto" w:val="clear"/>
                 <w:vertAlign w:val="baseline"/>
@@ -916,9 +766,9 @@
               <w:dstrike w:val="false"/>
               <w:color w:val="434343"/>
               <w:position w:val="0"/>
-              <w:sz w:val="30"/>
-              <w:sz w:val="30"/>
-              <w:szCs w:val="30"/>
+              <w:sz w:val="28"/>
+              <w:sz w:val="28"/>
+              <w:szCs w:val="28"/>
               <w:u w:val="none"/>
               <w:shd w:fill="auto" w:val="clear"/>
               <w:vertAlign w:val="baseline"/>
@@ -936,24 +786,7 @@
             </w:tabs>
             <w:spacing w:lineRule="auto" w:line="240" w:before="60" w:after="0"/>
             <w:ind w:hanging="0" w:left="360"/>
-            <w:rPr>
-              <w:rFonts w:ascii="Roboto" w:hAnsi="Roboto" w:eastAsia="Roboto" w:cs="Roboto"/>
-              <w:b w:val="false"/>
-              <w:i w:val="false"/>
-              <w:i w:val="false"/>
-              <w:caps w:val="false"/>
-              <w:smallCaps w:val="false"/>
-              <w:strike w:val="false"/>
-              <w:dstrike w:val="false"/>
-              <w:color w:val="434343"/>
-              <w:position w:val="0"/>
-              <w:sz w:val="30"/>
-              <w:sz w:val="30"/>
-              <w:szCs w:val="30"/>
-              <w:u w:val="none"/>
-              <w:shd w:fill="auto" w:val="clear"/>
-              <w:vertAlign w:val="baseline"/>
-            </w:rPr>
+            <w:rPr/>
           </w:pPr>
           <w:hyperlink w:anchor="_syu9g7w3n7m6">
             <w:r>
@@ -967,11 +800,12 @@
                 <w:smallCaps w:val="false"/>
                 <w:strike w:val="false"/>
                 <w:dstrike w:val="false"/>
+                <w:vanish w:val="false"/>
                 <w:color w:val="434343"/>
                 <w:position w:val="0"/>
-                <w:sz w:val="30"/>
-                <w:sz w:val="30"/>
-                <w:szCs w:val="30"/>
+                <w:sz w:val="28"/>
+                <w:sz w:val="28"/>
+                <w:szCs w:val="28"/>
                 <w:u w:val="none"/>
                 <w:shd w:fill="auto" w:val="clear"/>
                 <w:vertAlign w:val="baseline"/>
@@ -990,9 +824,9 @@
               <w:dstrike w:val="false"/>
               <w:color w:val="434343"/>
               <w:position w:val="0"/>
-              <w:sz w:val="30"/>
-              <w:sz w:val="30"/>
-              <w:szCs w:val="30"/>
+              <w:sz w:val="28"/>
+              <w:sz w:val="28"/>
+              <w:szCs w:val="28"/>
               <w:u w:val="none"/>
               <w:shd w:fill="auto" w:val="clear"/>
               <w:vertAlign w:val="baseline"/>
@@ -1010,24 +844,7 @@
             </w:tabs>
             <w:spacing w:lineRule="auto" w:line="240" w:before="60" w:after="0"/>
             <w:ind w:hanging="0" w:left="360"/>
-            <w:rPr>
-              <w:rFonts w:ascii="Roboto" w:hAnsi="Roboto" w:eastAsia="Roboto" w:cs="Roboto"/>
-              <w:b w:val="false"/>
-              <w:i w:val="false"/>
-              <w:i w:val="false"/>
-              <w:caps w:val="false"/>
-              <w:smallCaps w:val="false"/>
-              <w:strike w:val="false"/>
-              <w:dstrike w:val="false"/>
-              <w:color w:val="434343"/>
-              <w:position w:val="0"/>
-              <w:sz w:val="30"/>
-              <w:sz w:val="30"/>
-              <w:szCs w:val="30"/>
-              <w:u w:val="none"/>
-              <w:shd w:fill="auto" w:val="clear"/>
-              <w:vertAlign w:val="baseline"/>
-            </w:rPr>
+            <w:rPr/>
           </w:pPr>
           <w:hyperlink w:anchor="_jcjh7x82c5yt">
             <w:r>
@@ -1041,11 +858,12 @@
                 <w:smallCaps w:val="false"/>
                 <w:strike w:val="false"/>
                 <w:dstrike w:val="false"/>
+                <w:vanish w:val="false"/>
                 <w:color w:val="434343"/>
                 <w:position w:val="0"/>
-                <w:sz w:val="30"/>
-                <w:sz w:val="30"/>
-                <w:szCs w:val="30"/>
+                <w:sz w:val="28"/>
+                <w:sz w:val="28"/>
+                <w:szCs w:val="28"/>
                 <w:u w:val="none"/>
                 <w:shd w:fill="auto" w:val="clear"/>
                 <w:vertAlign w:val="baseline"/>
@@ -1064,9 +882,9 @@
               <w:dstrike w:val="false"/>
               <w:color w:val="434343"/>
               <w:position w:val="0"/>
-              <w:sz w:val="30"/>
-              <w:sz w:val="30"/>
-              <w:szCs w:val="30"/>
+              <w:sz w:val="28"/>
+              <w:sz w:val="28"/>
+              <w:szCs w:val="28"/>
               <w:u w:val="none"/>
               <w:shd w:fill="auto" w:val="clear"/>
               <w:vertAlign w:val="baseline"/>
@@ -1084,20 +902,17 @@
             </w:tabs>
             <w:spacing w:lineRule="auto" w:line="240" w:before="60" w:after="0"/>
             <w:ind w:hanging="0" w:left="360"/>
-            <w:rPr>
-              <w:color w:val="434343"/>
-              <w:sz w:val="30"/>
-              <w:szCs w:val="30"/>
-            </w:rPr>
+            <w:rPr/>
           </w:pPr>
           <w:hyperlink w:anchor="_8xothe8iavb9">
             <w:r>
               <w:rPr>
                 <w:webHidden/>
                 <w:rStyle w:val="IndexLink"/>
+                <w:vanish w:val="false"/>
                 <w:color w:val="434343"/>
-                <w:sz w:val="30"/>
-                <w:szCs w:val="30"/>
+                <w:sz w:val="28"/>
+                <w:szCs w:val="28"/>
               </w:rPr>
               <w:t>Secondary Mechanics</w:t>
             </w:r>
@@ -1105,8 +920,8 @@
           <w:r>
             <w:rPr>
               <w:color w:val="434343"/>
-              <w:sz w:val="30"/>
-              <w:szCs w:val="30"/>
+              <w:sz w:val="28"/>
+              <w:szCs w:val="28"/>
             </w:rPr>
             <w:tab/>
             <w:t>5</w:t>
@@ -1121,24 +936,7 @@
             </w:tabs>
             <w:spacing w:lineRule="auto" w:line="240" w:before="200" w:after="0"/>
             <w:ind w:hanging="0" w:left="0"/>
-            <w:rPr>
-              <w:rFonts w:ascii="Roboto" w:hAnsi="Roboto" w:eastAsia="Roboto" w:cs="Roboto"/>
-              <w:b/>
-              <w:i w:val="false"/>
-              <w:i w:val="false"/>
-              <w:caps w:val="false"/>
-              <w:smallCaps w:val="false"/>
-              <w:strike w:val="false"/>
-              <w:dstrike w:val="false"/>
-              <w:color w:val="434343"/>
-              <w:position w:val="0"/>
-              <w:sz w:val="30"/>
-              <w:sz w:val="30"/>
-              <w:szCs w:val="30"/>
-              <w:u w:val="none"/>
-              <w:shd w:fill="auto" w:val="clear"/>
-              <w:vertAlign w:val="baseline"/>
-            </w:rPr>
+            <w:rPr/>
           </w:pPr>
           <w:hyperlink w:anchor="_fd7k7ms9xahz">
             <w:r>
@@ -1152,11 +950,12 @@
                 <w:smallCaps w:val="false"/>
                 <w:strike w:val="false"/>
                 <w:dstrike w:val="false"/>
+                <w:vanish w:val="false"/>
                 <w:color w:val="434343"/>
                 <w:position w:val="0"/>
-                <w:sz w:val="30"/>
-                <w:sz w:val="30"/>
-                <w:szCs w:val="30"/>
+                <w:sz w:val="28"/>
+                <w:sz w:val="28"/>
+                <w:szCs w:val="28"/>
                 <w:u w:val="none"/>
                 <w:shd w:fill="auto" w:val="clear"/>
                 <w:vertAlign w:val="baseline"/>
@@ -1175,9 +974,9 @@
               <w:dstrike w:val="false"/>
               <w:color w:val="434343"/>
               <w:position w:val="0"/>
-              <w:sz w:val="30"/>
-              <w:sz w:val="30"/>
-              <w:szCs w:val="30"/>
+              <w:sz w:val="28"/>
+              <w:sz w:val="28"/>
+              <w:szCs w:val="28"/>
               <w:u w:val="none"/>
               <w:shd w:fill="auto" w:val="clear"/>
               <w:vertAlign w:val="baseline"/>
@@ -1195,24 +994,7 @@
             </w:tabs>
             <w:spacing w:lineRule="auto" w:line="240" w:before="60" w:after="0"/>
             <w:ind w:hanging="0" w:left="360"/>
-            <w:rPr>
-              <w:rFonts w:ascii="Roboto" w:hAnsi="Roboto" w:eastAsia="Roboto" w:cs="Roboto"/>
-              <w:b w:val="false"/>
-              <w:i w:val="false"/>
-              <w:i w:val="false"/>
-              <w:caps w:val="false"/>
-              <w:smallCaps w:val="false"/>
-              <w:strike w:val="false"/>
-              <w:dstrike w:val="false"/>
-              <w:color w:val="434343"/>
-              <w:position w:val="0"/>
-              <w:sz w:val="30"/>
-              <w:sz w:val="30"/>
-              <w:szCs w:val="30"/>
-              <w:u w:val="none"/>
-              <w:shd w:fill="auto" w:val="clear"/>
-              <w:vertAlign w:val="baseline"/>
-            </w:rPr>
+            <w:rPr/>
           </w:pPr>
           <w:hyperlink w:anchor="_d6rhu12civ1h">
             <w:r>
@@ -1226,11 +1008,12 @@
                 <w:smallCaps w:val="false"/>
                 <w:strike w:val="false"/>
                 <w:dstrike w:val="false"/>
+                <w:vanish w:val="false"/>
                 <w:color w:val="434343"/>
                 <w:position w:val="0"/>
-                <w:sz w:val="30"/>
-                <w:sz w:val="30"/>
-                <w:szCs w:val="30"/>
+                <w:sz w:val="28"/>
+                <w:sz w:val="28"/>
+                <w:szCs w:val="28"/>
                 <w:u w:val="none"/>
                 <w:shd w:fill="auto" w:val="clear"/>
                 <w:vertAlign w:val="baseline"/>
@@ -1249,9 +1032,9 @@
               <w:dstrike w:val="false"/>
               <w:color w:val="434343"/>
               <w:position w:val="0"/>
-              <w:sz w:val="30"/>
-              <w:sz w:val="30"/>
-              <w:szCs w:val="30"/>
+              <w:sz w:val="28"/>
+              <w:sz w:val="28"/>
+              <w:szCs w:val="28"/>
               <w:u w:val="none"/>
               <w:shd w:fill="auto" w:val="clear"/>
               <w:vertAlign w:val="baseline"/>
@@ -1269,24 +1052,7 @@
             </w:tabs>
             <w:spacing w:lineRule="auto" w:line="240" w:before="60" w:after="0"/>
             <w:ind w:hanging="0" w:left="360"/>
-            <w:rPr>
-              <w:rFonts w:ascii="Roboto" w:hAnsi="Roboto" w:eastAsia="Roboto" w:cs="Roboto"/>
-              <w:b w:val="false"/>
-              <w:i w:val="false"/>
-              <w:i w:val="false"/>
-              <w:caps w:val="false"/>
-              <w:smallCaps w:val="false"/>
-              <w:strike w:val="false"/>
-              <w:dstrike w:val="false"/>
-              <w:color w:val="434343"/>
-              <w:position w:val="0"/>
-              <w:sz w:val="30"/>
-              <w:sz w:val="30"/>
-              <w:szCs w:val="30"/>
-              <w:u w:val="none"/>
-              <w:shd w:fill="auto" w:val="clear"/>
-              <w:vertAlign w:val="baseline"/>
-            </w:rPr>
+            <w:rPr/>
           </w:pPr>
           <w:hyperlink w:anchor="_i362so7pn7yr">
             <w:r>
@@ -1300,11 +1066,12 @@
                 <w:smallCaps w:val="false"/>
                 <w:strike w:val="false"/>
                 <w:dstrike w:val="false"/>
+                <w:vanish w:val="false"/>
                 <w:color w:val="434343"/>
                 <w:position w:val="0"/>
-                <w:sz w:val="30"/>
-                <w:sz w:val="30"/>
-                <w:szCs w:val="30"/>
+                <w:sz w:val="28"/>
+                <w:sz w:val="28"/>
+                <w:szCs w:val="28"/>
                 <w:u w:val="none"/>
                 <w:shd w:fill="auto" w:val="clear"/>
                 <w:vertAlign w:val="baseline"/>
@@ -1323,9 +1090,9 @@
               <w:dstrike w:val="false"/>
               <w:color w:val="434343"/>
               <w:position w:val="0"/>
-              <w:sz w:val="30"/>
-              <w:sz w:val="30"/>
-              <w:szCs w:val="30"/>
+              <w:sz w:val="28"/>
+              <w:sz w:val="28"/>
+              <w:szCs w:val="28"/>
               <w:u w:val="none"/>
               <w:shd w:fill="auto" w:val="clear"/>
               <w:vertAlign w:val="baseline"/>
@@ -1343,24 +1110,7 @@
             </w:tabs>
             <w:spacing w:lineRule="auto" w:line="240" w:before="200" w:after="0"/>
             <w:ind w:hanging="0" w:left="0"/>
-            <w:rPr>
-              <w:rFonts w:ascii="Roboto" w:hAnsi="Roboto" w:eastAsia="Roboto" w:cs="Roboto"/>
-              <w:b/>
-              <w:i w:val="false"/>
-              <w:i w:val="false"/>
-              <w:caps w:val="false"/>
-              <w:smallCaps w:val="false"/>
-              <w:strike w:val="false"/>
-              <w:dstrike w:val="false"/>
-              <w:color w:val="434343"/>
-              <w:position w:val="0"/>
-              <w:sz w:val="30"/>
-              <w:sz w:val="30"/>
-              <w:szCs w:val="30"/>
-              <w:u w:val="none"/>
-              <w:shd w:fill="auto" w:val="clear"/>
-              <w:vertAlign w:val="baseline"/>
-            </w:rPr>
+            <w:rPr/>
           </w:pPr>
           <w:hyperlink w:anchor="_ntz103b9on00">
             <w:r>
@@ -1374,11 +1124,12 @@
                 <w:smallCaps w:val="false"/>
                 <w:strike w:val="false"/>
                 <w:dstrike w:val="false"/>
+                <w:vanish w:val="false"/>
                 <w:color w:val="434343"/>
                 <w:position w:val="0"/>
-                <w:sz w:val="30"/>
-                <w:sz w:val="30"/>
-                <w:szCs w:val="30"/>
+                <w:sz w:val="28"/>
+                <w:sz w:val="28"/>
+                <w:szCs w:val="28"/>
                 <w:u w:val="none"/>
                 <w:shd w:fill="auto" w:val="clear"/>
                 <w:vertAlign w:val="baseline"/>
@@ -1397,9 +1148,9 @@
               <w:dstrike w:val="false"/>
               <w:color w:val="434343"/>
               <w:position w:val="0"/>
-              <w:sz w:val="30"/>
-              <w:sz w:val="30"/>
-              <w:szCs w:val="30"/>
+              <w:sz w:val="28"/>
+              <w:sz w:val="28"/>
+              <w:szCs w:val="28"/>
               <w:u w:val="none"/>
               <w:shd w:fill="auto" w:val="clear"/>
               <w:vertAlign w:val="baseline"/>
@@ -1417,24 +1168,7 @@
             </w:tabs>
             <w:spacing w:lineRule="auto" w:line="240" w:before="60" w:after="0"/>
             <w:ind w:hanging="0" w:left="360"/>
-            <w:rPr>
-              <w:rFonts w:ascii="Roboto" w:hAnsi="Roboto" w:eastAsia="Roboto" w:cs="Roboto"/>
-              <w:b w:val="false"/>
-              <w:i w:val="false"/>
-              <w:i w:val="false"/>
-              <w:caps w:val="false"/>
-              <w:smallCaps w:val="false"/>
-              <w:strike w:val="false"/>
-              <w:dstrike w:val="false"/>
-              <w:color w:val="434343"/>
-              <w:position w:val="0"/>
-              <w:sz w:val="30"/>
-              <w:sz w:val="30"/>
-              <w:szCs w:val="30"/>
-              <w:u w:val="none"/>
-              <w:shd w:fill="auto" w:val="clear"/>
-              <w:vertAlign w:val="baseline"/>
-            </w:rPr>
+            <w:rPr/>
           </w:pPr>
           <w:hyperlink w:anchor="_4jwca12ji8fd">
             <w:r>
@@ -1448,11 +1182,12 @@
                 <w:smallCaps w:val="false"/>
                 <w:strike w:val="false"/>
                 <w:dstrike w:val="false"/>
+                <w:vanish w:val="false"/>
                 <w:color w:val="434343"/>
                 <w:position w:val="0"/>
-                <w:sz w:val="30"/>
-                <w:sz w:val="30"/>
-                <w:szCs w:val="30"/>
+                <w:sz w:val="28"/>
+                <w:sz w:val="28"/>
+                <w:szCs w:val="28"/>
                 <w:u w:val="none"/>
                 <w:shd w:fill="auto" w:val="clear"/>
                 <w:vertAlign w:val="baseline"/>
@@ -1471,9 +1206,9 @@
               <w:dstrike w:val="false"/>
               <w:color w:val="434343"/>
               <w:position w:val="0"/>
-              <w:sz w:val="30"/>
-              <w:sz w:val="30"/>
-              <w:szCs w:val="30"/>
+              <w:sz w:val="28"/>
+              <w:sz w:val="28"/>
+              <w:szCs w:val="28"/>
               <w:u w:val="none"/>
               <w:shd w:fill="auto" w:val="clear"/>
               <w:vertAlign w:val="baseline"/>
@@ -1491,24 +1226,7 @@
             </w:tabs>
             <w:spacing w:lineRule="auto" w:line="240" w:before="60" w:after="0"/>
             <w:ind w:hanging="0" w:left="360"/>
-            <w:rPr>
-              <w:rFonts w:ascii="Roboto" w:hAnsi="Roboto" w:eastAsia="Roboto" w:cs="Roboto"/>
-              <w:b w:val="false"/>
-              <w:i w:val="false"/>
-              <w:i w:val="false"/>
-              <w:caps w:val="false"/>
-              <w:smallCaps w:val="false"/>
-              <w:strike w:val="false"/>
-              <w:dstrike w:val="false"/>
-              <w:color w:val="434343"/>
-              <w:position w:val="0"/>
-              <w:sz w:val="30"/>
-              <w:sz w:val="30"/>
-              <w:szCs w:val="30"/>
-              <w:u w:val="none"/>
-              <w:shd w:fill="auto" w:val="clear"/>
-              <w:vertAlign w:val="baseline"/>
-            </w:rPr>
+            <w:rPr/>
           </w:pPr>
           <w:hyperlink w:anchor="_a3keq1p4p9yd">
             <w:r>
@@ -1522,11 +1240,12 @@
                 <w:smallCaps w:val="false"/>
                 <w:strike w:val="false"/>
                 <w:dstrike w:val="false"/>
+                <w:vanish w:val="false"/>
                 <w:color w:val="434343"/>
                 <w:position w:val="0"/>
-                <w:sz w:val="30"/>
-                <w:sz w:val="30"/>
-                <w:szCs w:val="30"/>
+                <w:sz w:val="28"/>
+                <w:sz w:val="28"/>
+                <w:szCs w:val="28"/>
                 <w:u w:val="none"/>
                 <w:shd w:fill="auto" w:val="clear"/>
                 <w:vertAlign w:val="baseline"/>
@@ -1545,9 +1264,9 @@
               <w:dstrike w:val="false"/>
               <w:color w:val="434343"/>
               <w:position w:val="0"/>
-              <w:sz w:val="30"/>
-              <w:sz w:val="30"/>
-              <w:szCs w:val="30"/>
+              <w:sz w:val="28"/>
+              <w:sz w:val="28"/>
+              <w:szCs w:val="28"/>
               <w:u w:val="none"/>
               <w:shd w:fill="auto" w:val="clear"/>
               <w:vertAlign w:val="baseline"/>
@@ -1565,24 +1284,7 @@
             </w:tabs>
             <w:spacing w:lineRule="auto" w:line="240" w:before="200" w:after="0"/>
             <w:ind w:hanging="0" w:left="0"/>
-            <w:rPr>
-              <w:rFonts w:ascii="Roboto" w:hAnsi="Roboto" w:eastAsia="Roboto" w:cs="Roboto"/>
-              <w:b/>
-              <w:i w:val="false"/>
-              <w:i w:val="false"/>
-              <w:caps w:val="false"/>
-              <w:smallCaps w:val="false"/>
-              <w:strike w:val="false"/>
-              <w:dstrike w:val="false"/>
-              <w:color w:val="434343"/>
-              <w:position w:val="0"/>
-              <w:sz w:val="30"/>
-              <w:sz w:val="30"/>
-              <w:szCs w:val="30"/>
-              <w:u w:val="none"/>
-              <w:shd w:fill="auto" w:val="clear"/>
-              <w:vertAlign w:val="baseline"/>
-            </w:rPr>
+            <w:rPr/>
           </w:pPr>
           <w:hyperlink w:anchor="_22omlnwl6y5o">
             <w:r>
@@ -1596,11 +1298,12 @@
                 <w:smallCaps w:val="false"/>
                 <w:strike w:val="false"/>
                 <w:dstrike w:val="false"/>
+                <w:vanish w:val="false"/>
                 <w:color w:val="434343"/>
                 <w:position w:val="0"/>
-                <w:sz w:val="30"/>
-                <w:sz w:val="30"/>
-                <w:szCs w:val="30"/>
+                <w:sz w:val="28"/>
+                <w:sz w:val="28"/>
+                <w:szCs w:val="28"/>
                 <w:u w:val="none"/>
                 <w:shd w:fill="auto" w:val="clear"/>
                 <w:vertAlign w:val="baseline"/>
@@ -1619,9 +1322,9 @@
               <w:dstrike w:val="false"/>
               <w:color w:val="434343"/>
               <w:position w:val="0"/>
-              <w:sz w:val="30"/>
-              <w:sz w:val="30"/>
-              <w:szCs w:val="30"/>
+              <w:sz w:val="28"/>
+              <w:sz w:val="28"/>
+              <w:szCs w:val="28"/>
               <w:u w:val="none"/>
               <w:shd w:fill="auto" w:val="clear"/>
               <w:vertAlign w:val="baseline"/>
@@ -1639,24 +1342,7 @@
             </w:tabs>
             <w:spacing w:lineRule="auto" w:line="240" w:before="60" w:after="0"/>
             <w:ind w:hanging="0" w:left="360"/>
-            <w:rPr>
-              <w:rFonts w:ascii="Roboto" w:hAnsi="Roboto" w:eastAsia="Roboto" w:cs="Roboto"/>
-              <w:b w:val="false"/>
-              <w:i w:val="false"/>
-              <w:i w:val="false"/>
-              <w:caps w:val="false"/>
-              <w:smallCaps w:val="false"/>
-              <w:strike w:val="false"/>
-              <w:dstrike w:val="false"/>
-              <w:color w:val="434343"/>
-              <w:position w:val="0"/>
-              <w:sz w:val="30"/>
-              <w:sz w:val="30"/>
-              <w:szCs w:val="30"/>
-              <w:u w:val="none"/>
-              <w:shd w:fill="auto" w:val="clear"/>
-              <w:vertAlign w:val="baseline"/>
-            </w:rPr>
+            <w:rPr/>
           </w:pPr>
           <w:hyperlink w:anchor="_iuk39sf32irh">
             <w:r>
@@ -1670,11 +1356,12 @@
                 <w:smallCaps w:val="false"/>
                 <w:strike w:val="false"/>
                 <w:dstrike w:val="false"/>
+                <w:vanish w:val="false"/>
                 <w:color w:val="434343"/>
                 <w:position w:val="0"/>
-                <w:sz w:val="30"/>
-                <w:sz w:val="30"/>
-                <w:szCs w:val="30"/>
+                <w:sz w:val="28"/>
+                <w:sz w:val="28"/>
+                <w:szCs w:val="28"/>
                 <w:u w:val="none"/>
                 <w:shd w:fill="auto" w:val="clear"/>
                 <w:vertAlign w:val="baseline"/>
@@ -1693,9 +1380,9 @@
               <w:dstrike w:val="false"/>
               <w:color w:val="434343"/>
               <w:position w:val="0"/>
-              <w:sz w:val="30"/>
-              <w:sz w:val="30"/>
-              <w:szCs w:val="30"/>
+              <w:sz w:val="28"/>
+              <w:sz w:val="28"/>
+              <w:szCs w:val="28"/>
               <w:u w:val="none"/>
               <w:shd w:fill="auto" w:val="clear"/>
               <w:vertAlign w:val="baseline"/>
@@ -1713,24 +1400,7 @@
             </w:tabs>
             <w:spacing w:lineRule="auto" w:line="240" w:before="60" w:after="0"/>
             <w:ind w:hanging="0" w:left="360"/>
-            <w:rPr>
-              <w:rFonts w:ascii="Roboto" w:hAnsi="Roboto" w:eastAsia="Roboto" w:cs="Roboto"/>
-              <w:b w:val="false"/>
-              <w:i w:val="false"/>
-              <w:i w:val="false"/>
-              <w:caps w:val="false"/>
-              <w:smallCaps w:val="false"/>
-              <w:strike w:val="false"/>
-              <w:dstrike w:val="false"/>
-              <w:color w:val="434343"/>
-              <w:position w:val="0"/>
-              <w:sz w:val="30"/>
-              <w:sz w:val="30"/>
-              <w:szCs w:val="30"/>
-              <w:u w:val="none"/>
-              <w:shd w:fill="auto" w:val="clear"/>
-              <w:vertAlign w:val="baseline"/>
-            </w:rPr>
+            <w:rPr/>
           </w:pPr>
           <w:hyperlink w:anchor="_t6olaicbthga">
             <w:r>
@@ -1744,11 +1414,12 @@
                 <w:smallCaps w:val="false"/>
                 <w:strike w:val="false"/>
                 <w:dstrike w:val="false"/>
+                <w:vanish w:val="false"/>
                 <w:color w:val="434343"/>
                 <w:position w:val="0"/>
-                <w:sz w:val="30"/>
-                <w:sz w:val="30"/>
-                <w:szCs w:val="30"/>
+                <w:sz w:val="28"/>
+                <w:sz w:val="28"/>
+                <w:szCs w:val="28"/>
                 <w:u w:val="none"/>
                 <w:shd w:fill="auto" w:val="clear"/>
                 <w:vertAlign w:val="baseline"/>
@@ -1767,9 +1438,9 @@
               <w:dstrike w:val="false"/>
               <w:color w:val="434343"/>
               <w:position w:val="0"/>
-              <w:sz w:val="30"/>
-              <w:sz w:val="30"/>
-              <w:szCs w:val="30"/>
+              <w:sz w:val="28"/>
+              <w:sz w:val="28"/>
+              <w:szCs w:val="28"/>
               <w:u w:val="none"/>
               <w:shd w:fill="auto" w:val="clear"/>
               <w:vertAlign w:val="baseline"/>
@@ -1787,24 +1458,7 @@
             </w:tabs>
             <w:spacing w:lineRule="auto" w:line="240" w:before="200" w:after="80"/>
             <w:ind w:hanging="0" w:left="0"/>
-            <w:rPr>
-              <w:rFonts w:ascii="Roboto" w:hAnsi="Roboto" w:eastAsia="Roboto" w:cs="Roboto"/>
-              <w:b/>
-              <w:i w:val="false"/>
-              <w:i w:val="false"/>
-              <w:caps w:val="false"/>
-              <w:smallCaps w:val="false"/>
-              <w:strike w:val="false"/>
-              <w:dstrike w:val="false"/>
-              <w:color w:val="434343"/>
-              <w:position w:val="0"/>
-              <w:sz w:val="30"/>
-              <w:sz w:val="30"/>
-              <w:szCs w:val="30"/>
-              <w:u w:val="none"/>
-              <w:shd w:fill="auto" w:val="clear"/>
-              <w:vertAlign w:val="baseline"/>
-            </w:rPr>
+            <w:rPr/>
           </w:pPr>
           <w:hyperlink w:anchor="_kaivpvwbg91t">
             <w:r>
@@ -1818,11 +1472,12 @@
                 <w:smallCaps w:val="false"/>
                 <w:strike w:val="false"/>
                 <w:dstrike w:val="false"/>
+                <w:vanish w:val="false"/>
                 <w:color w:val="434343"/>
                 <w:position w:val="0"/>
-                <w:sz w:val="30"/>
-                <w:sz w:val="30"/>
-                <w:szCs w:val="30"/>
+                <w:sz w:val="28"/>
+                <w:sz w:val="28"/>
+                <w:szCs w:val="28"/>
                 <w:u w:val="none"/>
                 <w:shd w:fill="auto" w:val="clear"/>
                 <w:vertAlign w:val="baseline"/>
@@ -1841,9 +1496,9 @@
               <w:dstrike w:val="false"/>
               <w:color w:val="434343"/>
               <w:position w:val="0"/>
-              <w:sz w:val="30"/>
-              <w:sz w:val="30"/>
-              <w:szCs w:val="30"/>
+              <w:sz w:val="28"/>
+              <w:sz w:val="28"/>
+              <w:szCs w:val="28"/>
               <w:u w:val="none"/>
               <w:shd w:fill="auto" w:val="clear"/>
               <w:vertAlign w:val="baseline"/>
@@ -1859,13 +1514,13 @@
               <w:strike w:val="false"/>
               <w:vertAlign w:val="baseline"/>
               <w:position w:val="0"/>
-              <w:sz w:val="30"/>
-              <w:sz w:val="30"/>
+              <w:sz w:val="28"/>
+              <w:sz w:val="28"/>
               <w:i w:val="false"/>
               <w:u w:val="none"/>
               <w:b/>
               <w:shd w:fill="auto" w:val="clear"/>
-              <w:szCs w:val="30"/>
+              <w:szCs w:val="28"/>
               <w:rFonts w:eastAsia="Roboto" w:cs="Roboto"/>
               <w:color w:val="434343"/>
             </w:rPr>
@@ -1877,24 +1532,27 @@
     <w:p>
       <w:pPr>
         <w:pStyle w:val="Heading2"/>
-        <w:rPr/>
-      </w:pPr>
-      <w:r>
-        <w:rPr/>
-      </w:r>
-      <w:bookmarkStart w:id="2" w:name="_hsocr1h7bri7"/>
-      <w:bookmarkStart w:id="3" w:name="_hsocr1h7bri7"/>
-      <w:bookmarkEnd w:id="3"/>
-    </w:p>
-    <w:p>
-      <w:pPr>
-        <w:pStyle w:val="Heading2"/>
-        <w:rPr/>
-      </w:pPr>
-      <w:bookmarkStart w:id="4" w:name="_shm85ku81o6b"/>
-      <w:bookmarkEnd w:id="4"/>
-      <w:r>
-        <w:rPr/>
+        <w:keepNext w:val="true"/>
+        <w:keepLines/>
+        <w:spacing w:lineRule="auto" w:line="240" w:before="360" w:after="120"/>
+        <w:rPr>
+          <w:rFonts w:ascii="Roboto" w:hAnsi="Roboto" w:eastAsia="Roboto" w:cs="Roboto"/>
+          <w:b/>
+          <w:color w:val="000000"/>
+          <w:sz w:val="40"/>
+          <w:szCs w:val="40"/>
+        </w:rPr>
+      </w:pPr>
+      <w:bookmarkStart w:id="2" w:name="_shm85ku81o6b"/>
+      <w:bookmarkEnd w:id="2"/>
+      <w:r>
+        <w:rPr>
+          <w:rFonts w:eastAsia="Roboto" w:cs="Roboto"/>
+          <w:b/>
+          <w:color w:val="000000"/>
+          <w:sz w:val="40"/>
+          <w:szCs w:val="40"/>
+        </w:rPr>
         <w:t>Introduction</w:t>
       </w:r>
     </w:p>
@@ -1909,8 +1567,8 @@
           <w:szCs w:val="32"/>
         </w:rPr>
       </w:pPr>
-      <w:bookmarkStart w:id="5" w:name="_cs1x44f4u87l"/>
-      <w:bookmarkEnd w:id="5"/>
+      <w:bookmarkStart w:id="3" w:name="_cs1x44f4u87l"/>
+      <w:bookmarkEnd w:id="3"/>
       <w:r>
         <w:rPr/>
         <w:t>Game Summary Pitch</w:t>
@@ -1933,44 +1591,23 @@
         <w:pStyle w:val="Heading3"/>
         <w:rPr/>
       </w:pPr>
-      <w:bookmarkStart w:id="6" w:name="_lbh33z51d5yr"/>
-      <w:bookmarkEnd w:id="6"/>
-      <w:r>
-        <w:rPr/>
-        <w:t>Inspiration</w:t>
-      </w:r>
-    </w:p>
-    <w:p>
-      <w:pPr>
-        <w:pStyle w:val="normal1"/>
-        <w:ind w:hanging="0" w:left="540"/>
-        <w:rPr>
-          <w:b/>
-          <w:sz w:val="30"/>
-          <w:szCs w:val="30"/>
-          <w:u w:val="single"/>
-        </w:rPr>
-      </w:pPr>
-      <w:r>
-        <w:rPr>
-          <w:b/>
-          <w:sz w:val="30"/>
-          <w:szCs w:val="30"/>
-          <w:u w:val="single"/>
-        </w:rPr>
+      <w:bookmarkStart w:id="4" w:name="_lbh33z51d5yr"/>
+      <w:bookmarkEnd w:id="4"/>
+      <w:r>
+        <w:rPr/>
         <w:drawing>
-          <wp:anchor behindDoc="0" distT="228600" distB="228600" distL="228600" distR="228600" simplePos="0" locked="0" layoutInCell="0" allowOverlap="1" relativeHeight="2">
+          <wp:anchor behindDoc="0" distT="228600" distB="228600" distL="228600" distR="228600" simplePos="0" locked="0" layoutInCell="0" allowOverlap="1" relativeHeight="3">
             <wp:simplePos x="0" y="0"/>
             <wp:positionH relativeFrom="column">
               <wp:posOffset>4003675</wp:posOffset>
             </wp:positionH>
             <wp:positionV relativeFrom="paragraph">
-              <wp:posOffset>212725</wp:posOffset>
+              <wp:posOffset>459740</wp:posOffset>
             </wp:positionV>
             <wp:extent cx="2477770" cy="2299970"/>
             <wp:effectExtent l="0" t="0" r="0" b="0"/>
             <wp:wrapSquare wrapText="bothSides"/>
-            <wp:docPr id="3" name="image7.png" descr=""/>
+            <wp:docPr id="2" name="image7.png" descr=""/>
             <wp:cNvGraphicFramePr>
               <a:graphicFrameLocks xmlns:a="http://schemas.openxmlformats.org/drawingml/2006/main" noChangeAspect="1"/>
             </wp:cNvGraphicFramePr>
@@ -1978,14 +1615,14 @@
               <a:graphicData uri="http://schemas.openxmlformats.org/drawingml/2006/picture">
                 <pic:pic xmlns:pic="http://schemas.openxmlformats.org/drawingml/2006/picture">
                   <pic:nvPicPr>
-                    <pic:cNvPr id="3" name="image7.png" descr=""/>
+                    <pic:cNvPr id="2" name="image7.png" descr=""/>
                     <pic:cNvPicPr>
                       <a:picLocks noChangeAspect="1" noChangeArrowheads="1"/>
                     </pic:cNvPicPr>
                   </pic:nvPicPr>
                   <pic:blipFill>
                     <a:blip r:embed="rId2"/>
-                    <a:srcRect l="10704" t="2002" r="11719" b="2628"/>
+                    <a:srcRect l="10705" t="1999" r="11721" b="2633"/>
                     <a:stretch>
                       <a:fillRect/>
                     </a:stretch>
@@ -2012,6 +1649,22 @@
         </w:drawing>
       </w:r>
       <w:r>
+        <w:rPr/>
+        <w:t>Inspiration</w:t>
+      </w:r>
+    </w:p>
+    <w:p>
+      <w:pPr>
+        <w:pStyle w:val="normal1"/>
+        <w:ind w:hanging="0" w:left="540"/>
+        <w:rPr>
+          <w:b/>
+          <w:sz w:val="30"/>
+          <w:szCs w:val="30"/>
+          <w:u w:val="single"/>
+        </w:rPr>
+      </w:pPr>
+      <w:r>
         <w:rPr>
           <w:b/>
           <w:sz w:val="30"/>
@@ -2039,16 +1692,7 @@
           <w:szCs w:val="30"/>
           <w:u w:val="single"/>
         </w:rPr>
-        <w:t xml:space="preserve">Vampire </w:t>
-      </w:r>
-      <w:r>
-        <w:rPr>
-          <w:b/>
-          <w:sz w:val="30"/>
-          <w:szCs w:val="30"/>
-          <w:u w:val="single"/>
-        </w:rPr>
-        <w:t>Survivors</w:t>
+        <w:t>Vampire Survivors</w:t>
       </w:r>
       <w:r>
         <w:rPr/>
@@ -2090,18 +1734,18 @@
       <w:r>
         <w:rPr/>
         <w:drawing>
-          <wp:anchor behindDoc="0" distT="228600" distB="228600" distL="228600" distR="228600" simplePos="0" locked="0" layoutInCell="0" allowOverlap="1" relativeHeight="4">
+          <wp:anchor behindDoc="0" distT="0" distB="0" distL="0" distR="0" simplePos="0" locked="0" layoutInCell="0" allowOverlap="1" relativeHeight="4">
             <wp:simplePos x="0" y="0"/>
             <wp:positionH relativeFrom="column">
-              <wp:posOffset>4017010</wp:posOffset>
+              <wp:posOffset>-241935</wp:posOffset>
             </wp:positionH>
             <wp:positionV relativeFrom="paragraph">
-              <wp:posOffset>884555</wp:posOffset>
+              <wp:posOffset>230505</wp:posOffset>
             </wp:positionV>
-            <wp:extent cx="2472690" cy="2295525"/>
+            <wp:extent cx="4008120" cy="2255520"/>
             <wp:effectExtent l="0" t="0" r="0" b="0"/>
-            <wp:wrapSquare wrapText="bothSides"/>
-            <wp:docPr id="4" name="image7.png Copy 1" descr=""/>
+            <wp:wrapSquare wrapText="largest"/>
+            <wp:docPr id="3" name="Image1" descr=""/>
             <wp:cNvGraphicFramePr>
               <a:graphicFrameLocks xmlns:a="http://schemas.openxmlformats.org/drawingml/2006/main" noChangeAspect="1"/>
             </wp:cNvGraphicFramePr>
@@ -2109,65 +1753,13 @@
               <a:graphicData uri="http://schemas.openxmlformats.org/drawingml/2006/picture">
                 <pic:pic xmlns:pic="http://schemas.openxmlformats.org/drawingml/2006/picture">
                   <pic:nvPicPr>
-                    <pic:cNvPr id="4" name="image7.png Copy 1" descr=""/>
+                    <pic:cNvPr id="3" name="Image1" descr=""/>
                     <pic:cNvPicPr>
                       <a:picLocks noChangeAspect="1" noChangeArrowheads="1"/>
                     </pic:cNvPicPr>
                   </pic:nvPicPr>
                   <pic:blipFill>
                     <a:blip r:embed="rId3"/>
-                    <a:srcRect l="10704" t="2224" r="11719" b="2920"/>
-                    <a:stretch>
-                      <a:fillRect/>
-                    </a:stretch>
-                  </pic:blipFill>
-                  <pic:spPr bwMode="auto">
-                    <a:xfrm>
-                      <a:off x="0" y="0"/>
-                      <a:ext cx="2472690" cy="2295525"/>
-                    </a:xfrm>
-                    <a:prstGeom prst="rect">
-                      <a:avLst/>
-                    </a:prstGeom>
-                    <a:noFill/>
-                    <a:ln w="25400">
-                      <a:solidFill>
-                        <a:srgbClr val="666666"/>
-                      </a:solidFill>
-                    </a:ln>
-                  </pic:spPr>
-                </pic:pic>
-              </a:graphicData>
-            </a:graphic>
-          </wp:anchor>
-        </w:drawing>
-        <w:drawing>
-          <wp:anchor behindDoc="0" distT="0" distB="0" distL="0" distR="0" simplePos="0" locked="0" layoutInCell="0" allowOverlap="1" relativeHeight="5">
-            <wp:simplePos x="0" y="0"/>
-            <wp:positionH relativeFrom="column">
-              <wp:posOffset>-241935</wp:posOffset>
-            </wp:positionH>
-            <wp:positionV relativeFrom="paragraph">
-              <wp:posOffset>933450</wp:posOffset>
-            </wp:positionV>
-            <wp:extent cx="4008120" cy="2255520"/>
-            <wp:effectExtent l="0" t="0" r="0" b="0"/>
-            <wp:wrapSquare wrapText="largest"/>
-            <wp:docPr id="5" name="Image1" descr=""/>
-            <wp:cNvGraphicFramePr>
-              <a:graphicFrameLocks xmlns:a="http://schemas.openxmlformats.org/drawingml/2006/main" noChangeAspect="1"/>
-            </wp:cNvGraphicFramePr>
-            <a:graphic xmlns:a="http://schemas.openxmlformats.org/drawingml/2006/main">
-              <a:graphicData uri="http://schemas.openxmlformats.org/drawingml/2006/picture">
-                <pic:pic xmlns:pic="http://schemas.openxmlformats.org/drawingml/2006/picture">
-                  <pic:nvPicPr>
-                    <pic:cNvPr id="5" name="Image1" descr=""/>
-                    <pic:cNvPicPr>
-                      <a:picLocks noChangeAspect="1" noChangeArrowheads="1"/>
-                    </pic:cNvPicPr>
-                  </pic:nvPicPr>
-                  <pic:blipFill>
-                    <a:blip r:embed="rId4"/>
                     <a:stretch>
                       <a:fillRect/>
                     </a:stretch>
@@ -2187,16 +1779,67 @@
             </a:graphic>
           </wp:anchor>
         </w:drawing>
+        <w:drawing>
+          <wp:anchor behindDoc="0" distT="228600" distB="228600" distL="228600" distR="228600" simplePos="0" locked="0" layoutInCell="0" allowOverlap="1" relativeHeight="6">
+            <wp:simplePos x="0" y="0"/>
+            <wp:positionH relativeFrom="column">
+              <wp:posOffset>4043045</wp:posOffset>
+            </wp:positionH>
+            <wp:positionV relativeFrom="paragraph">
+              <wp:posOffset>248920</wp:posOffset>
+            </wp:positionV>
+            <wp:extent cx="2390140" cy="2218690"/>
+            <wp:effectExtent l="0" t="0" r="0" b="0"/>
+            <wp:wrapSquare wrapText="bothSides"/>
+            <wp:docPr id="4" name="image7.png Copy 1" descr=""/>
+            <wp:cNvGraphicFramePr>
+              <a:graphicFrameLocks xmlns:a="http://schemas.openxmlformats.org/drawingml/2006/main" noChangeAspect="1"/>
+            </wp:cNvGraphicFramePr>
+            <a:graphic xmlns:a="http://schemas.openxmlformats.org/drawingml/2006/main">
+              <a:graphicData uri="http://schemas.openxmlformats.org/drawingml/2006/picture">
+                <pic:pic xmlns:pic="http://schemas.openxmlformats.org/drawingml/2006/picture">
+                  <pic:nvPicPr>
+                    <pic:cNvPr id="4" name="image7.png Copy 1" descr=""/>
+                    <pic:cNvPicPr>
+                      <a:picLocks noChangeAspect="1" noChangeArrowheads="1"/>
+                    </pic:cNvPicPr>
+                  </pic:nvPicPr>
+                  <pic:blipFill>
+                    <a:blip r:embed="rId4"/>
+                    <a:srcRect l="10705" t="2221" r="11721" b="2926"/>
+                    <a:stretch>
+                      <a:fillRect/>
+                    </a:stretch>
+                  </pic:blipFill>
+                  <pic:spPr bwMode="auto">
+                    <a:xfrm>
+                      <a:off x="0" y="0"/>
+                      <a:ext cx="2390140" cy="2218690"/>
+                    </a:xfrm>
+                    <a:prstGeom prst="rect">
+                      <a:avLst/>
+                    </a:prstGeom>
+                    <a:noFill/>
+                    <a:ln w="25400">
+                      <a:solidFill>
+                        <a:srgbClr val="666666"/>
+                      </a:solidFill>
+                    </a:ln>
+                  </pic:spPr>
+                </pic:pic>
+              </a:graphicData>
+            </a:graphic>
+          </wp:anchor>
+        </w:drawing>
       </w:r>
     </w:p>
     <w:p>
       <w:pPr>
         <w:pStyle w:val="Heading3"/>
-        <w:ind w:hanging="0"/>
-        <w:rPr/>
-      </w:pPr>
-      <w:bookmarkStart w:id="7" w:name="_ctsr07kbgx7j"/>
-      <w:bookmarkEnd w:id="7"/>
+        <w:ind w:hanging="0" w:left="720"/>
+        <w:jc w:val="left"/>
+        <w:rPr/>
+      </w:pPr>
       <w:r>
         <w:rPr/>
         <w:t>Player Experience</w:t>
@@ -2258,8 +1901,8 @@
         <w:pStyle w:val="Heading3"/>
         <w:rPr/>
       </w:pPr>
-      <w:bookmarkStart w:id="8" w:name="_jbgbd05p9r45"/>
-      <w:bookmarkEnd w:id="8"/>
+      <w:bookmarkStart w:id="5" w:name="_jbgbd05p9r45"/>
+      <w:bookmarkEnd w:id="5"/>
       <w:r>
         <w:rPr/>
         <w:t>Platform</w:t>
@@ -2291,8 +1934,8 @@
         <w:pStyle w:val="Heading3"/>
         <w:rPr/>
       </w:pPr>
-      <w:bookmarkStart w:id="9" w:name="_qki4yp1hr52t"/>
-      <w:bookmarkEnd w:id="9"/>
+      <w:bookmarkStart w:id="6" w:name="_qki4yp1hr52t"/>
+      <w:bookmarkEnd w:id="6"/>
       <w:r>
         <w:rPr/>
         <w:t>Development Software</w:t>
@@ -2433,8 +2076,8 @@
         <w:pStyle w:val="Heading3"/>
         <w:rPr/>
       </w:pPr>
-      <w:bookmarkStart w:id="10" w:name="_e2dtzid2e6zz"/>
-      <w:bookmarkEnd w:id="10"/>
+      <w:bookmarkStart w:id="7" w:name="_e2dtzid2e6zz"/>
+      <w:bookmarkEnd w:id="7"/>
       <w:r>
         <w:rPr/>
         <w:t>Genre</w:t>
@@ -2448,15 +2091,7 @@
       </w:pPr>
       <w:r>
         <w:rPr/>
-        <w:t xml:space="preserve">Singleplayer, survival, action, </w:t>
-      </w:r>
-      <w:r>
-        <w:rPr/>
-        <w:t>shoot ‘em all</w:t>
-      </w:r>
-      <w:r>
-        <w:rPr/>
-        <w:t>.</w:t>
+        <w:t>Singleplayer, survival, action, shoot ‘em all.</w:t>
       </w:r>
     </w:p>
     <w:p>
@@ -2484,8 +2119,8 @@
         <w:pStyle w:val="Heading3"/>
         <w:rPr/>
       </w:pPr>
-      <w:bookmarkStart w:id="11" w:name="_jbmf5pbr5wnw"/>
-      <w:bookmarkEnd w:id="11"/>
+      <w:bookmarkStart w:id="8" w:name="_jbmf5pbr5wnw"/>
+      <w:bookmarkEnd w:id="8"/>
       <w:r>
         <w:rPr/>
         <w:t>Target Audience</w:t>
@@ -2536,8 +2171,8 @@
         <w:pStyle w:val="Heading2"/>
         <w:rPr/>
       </w:pPr>
-      <w:bookmarkStart w:id="12" w:name="_u6qp025jqn5k"/>
-      <w:bookmarkEnd w:id="12"/>
+      <w:bookmarkStart w:id="9" w:name="_u6qp025jqn5k"/>
+      <w:bookmarkEnd w:id="9"/>
       <w:r>
         <w:rPr/>
         <w:t>Concept</w:t>
@@ -2548,8 +2183,8 @@
         <w:pStyle w:val="Heading3"/>
         <w:rPr/>
       </w:pPr>
-      <w:bookmarkStart w:id="13" w:name="_bthowosf56oe"/>
-      <w:bookmarkEnd w:id="13"/>
+      <w:bookmarkStart w:id="10" w:name="_bthowosf56oe"/>
+      <w:bookmarkEnd w:id="10"/>
       <w:r>
         <w:rPr/>
         <w:t>Gameplay overview</w:t>
@@ -2641,8 +2276,8 @@
         <w:pStyle w:val="Heading3"/>
         <w:rPr/>
       </w:pPr>
-      <w:bookmarkStart w:id="14" w:name="_syu9g7w3n7m6"/>
-      <w:bookmarkEnd w:id="14"/>
+      <w:bookmarkStart w:id="11" w:name="_syu9g7w3n7m6"/>
+      <w:bookmarkEnd w:id="11"/>
       <w:r>
         <w:rPr/>
         <w:t xml:space="preserve">Theme Interpretation </w:t>
@@ -2719,6 +2354,7 @@
     <w:p>
       <w:pPr>
         <w:pStyle w:val="Heading3"/>
+        <w:ind w:hanging="0"/>
         <w:rPr/>
       </w:pPr>
       <w:r>
@@ -2728,527 +2364,14 @@
     <w:p>
       <w:pPr>
         <w:pStyle w:val="Heading3"/>
-        <w:rPr/>
-      </w:pPr>
-      <w:r>
-        <w:rPr/>
-      </w:r>
-    </w:p>
-    <w:p>
-      <w:pPr>
-        <w:pStyle w:val="Heading3"/>
-        <w:rPr/>
-      </w:pPr>
-      <w:r>
-        <w:rPr/>
-      </w:r>
-    </w:p>
-    <w:p>
-      <w:pPr>
-        <w:pStyle w:val="Heading3"/>
-        <w:rPr/>
-      </w:pPr>
-      <w:bookmarkStart w:id="15" w:name="_jcjh7x82c5yt"/>
-      <w:bookmarkEnd w:id="15"/>
+        <w:ind w:hanging="0"/>
+        <w:rPr/>
+      </w:pPr>
+      <w:bookmarkStart w:id="12" w:name="_jcjh7x82c5yt"/>
+      <w:bookmarkEnd w:id="12"/>
       <w:r>
         <w:rPr/>
         <w:t>Primary Mechanics</w:t>
-      </w:r>
-    </w:p>
-    <w:p>
-      <w:pPr>
-        <w:pStyle w:val="normal1"/>
-        <w:rPr>
-          <w:b/>
-          <w:sz w:val="34"/>
-          <w:szCs w:val="34"/>
-          <w:u w:val="single"/>
-        </w:rPr>
-      </w:pPr>
-      <w:r>
-        <w:rPr>
-          <w:b/>
-          <w:sz w:val="34"/>
-          <w:szCs w:val="34"/>
-          <w:u w:val="single"/>
-        </w:rPr>
-      </w:r>
-    </w:p>
-    <w:tbl>
-      <w:tblPr>
-        <w:tblStyle w:val="Table1"/>
-        <w:tblW w:w="8783" w:type="dxa"/>
-        <w:jc w:val="right"/>
-        <w:tblInd w:w="0" w:type="dxa"/>
-        <w:tblLayout w:type="fixed"/>
-        <w:tblCellMar>
-          <w:top w:w="100" w:type="dxa"/>
-          <w:left w:w="100" w:type="dxa"/>
-          <w:bottom w:w="100" w:type="dxa"/>
-          <w:right w:w="100" w:type="dxa"/>
-        </w:tblCellMar>
-        <w:tblLook w:val="0600"/>
-      </w:tblPr>
-      <w:tblGrid>
-        <w:gridCol w:w="11688"/>
-      </w:tblGrid>
-      <w:tr>
-        <w:trPr>
-          <w:tblHeader w:val="true"/>
-        </w:trPr>
-        <w:tc>
-          <w:tcPr>
-            <w:tcW w:w="11688" w:type="dxa"/>
-            <w:tcBorders>
-              <w:top w:val="single" w:sz="6" w:space="0" w:color="666666"/>
-              <w:left w:val="single" w:sz="6" w:space="0" w:color="666666"/>
-              <w:bottom w:val="single" w:sz="6" w:space="0" w:color="666666"/>
-              <w:right w:val="single" w:sz="6" w:space="0" w:color="666666"/>
-            </w:tcBorders>
-            <w:shd w:fill="999999" w:val="clear"/>
-          </w:tcPr>
-          <w:p>
-            <w:pPr>
-              <w:pStyle w:val="normal1"/>
-              <w:widowControl w:val="false"/>
-              <w:spacing w:lineRule="auto" w:line="240"/>
-              <w:jc w:val="center"/>
-              <w:rPr>
-                <w:b/>
-                <w:color w:val="F1F3F4"/>
-              </w:rPr>
-            </w:pPr>
-            <w:r>
-              <w:rPr>
-                <w:b/>
-                <w:color w:val="F1F3F4"/>
-              </w:rPr>
-              <w:t>Mechanic</w:t>
-            </w:r>
-          </w:p>
-        </w:tc>
-      </w:tr>
-      <w:tr>
-        <w:trPr/>
-        <w:tc>
-          <w:tcPr>
-            <w:tcW w:w="11688" w:type="dxa"/>
-            <w:tcBorders>
-              <w:top w:val="single" w:sz="6" w:space="0" w:color="666666"/>
-              <w:left w:val="single" w:sz="6" w:space="0" w:color="666666"/>
-              <w:bottom w:val="single" w:sz="6" w:space="0" w:color="666666"/>
-              <w:right w:val="single" w:sz="6" w:space="0" w:color="666666"/>
-            </w:tcBorders>
-            <w:shd w:fill="FFFFFF" w:val="clear"/>
-          </w:tcPr>
-          <w:p>
-            <w:pPr>
-              <w:pStyle w:val="normal1"/>
-              <w:widowControl w:val="false"/>
-              <w:spacing w:lineRule="auto" w:line="240"/>
-              <w:jc w:val="center"/>
-              <w:rPr>
-                <w:color w:val="FFFFFF"/>
-                <w:sz w:val="10"/>
-                <w:szCs w:val="10"/>
-                <w:u w:val="single"/>
-              </w:rPr>
-            </w:pPr>
-            <w:r>
-              <w:rPr>
-                <w:b/>
-                <w:u w:val="single"/>
-              </w:rPr>
-              <w:t xml:space="preserve">        </w:t>
-            </w:r>
-            <w:r>
-              <w:rPr>
-                <w:b/>
-                <w:u w:val="single"/>
-              </w:rPr>
-              <w:t>Mana Orbs</w:t>
-            </w:r>
-            <w:r>
-              <w:rPr>
-                <w:b/>
-                <w:u w:val="single"/>
-              </w:rPr>
-              <w:t xml:space="preserve">         </w:t>
-            </w:r>
-            <w:r>
-              <w:rPr>
-                <w:color w:val="FFFFFF"/>
-                <w:u w:val="single"/>
-              </w:rPr>
-              <w:t>a</w:t>
-              <w:br/>
-            </w:r>
-          </w:p>
-          <w:p>
-            <w:pPr>
-              <w:pStyle w:val="BodyText"/>
-              <w:widowControl w:val="false"/>
-              <w:spacing w:lineRule="auto" w:line="240" w:before="0" w:after="140"/>
-              <w:rPr/>
-            </w:pPr>
-            <w:r>
-              <w:rPr/>
-              <w:t>Enemies drop mana orbs upon death, which increase the player’s level-up percentage. Upon leveling up, the player selects a new ability or weapon.</w:t>
-            </w:r>
-          </w:p>
-        </w:tc>
-      </w:tr>
-      <w:tr>
-        <w:trPr/>
-        <w:tc>
-          <w:tcPr>
-            <w:tcW w:w="11688" w:type="dxa"/>
-            <w:tcBorders>
-              <w:top w:val="single" w:sz="6" w:space="0" w:color="666666"/>
-              <w:left w:val="single" w:sz="6" w:space="0" w:color="666666"/>
-              <w:bottom w:val="single" w:sz="6" w:space="0" w:color="666666"/>
-              <w:right w:val="single" w:sz="6" w:space="0" w:color="666666"/>
-            </w:tcBorders>
-            <w:shd w:fill="FFFFFF" w:val="clear"/>
-          </w:tcPr>
-          <w:p>
-            <w:pPr>
-              <w:pStyle w:val="normal1"/>
-              <w:widowControl w:val="false"/>
-              <w:spacing w:lineRule="auto" w:line="240"/>
-              <w:jc w:val="center"/>
-              <w:rPr>
-                <w:color w:val="FFFFFF"/>
-                <w:sz w:val="10"/>
-                <w:szCs w:val="10"/>
-                <w:u w:val="single"/>
-              </w:rPr>
-            </w:pPr>
-            <w:r>
-              <w:rPr>
-                <w:b/>
-                <w:u w:val="single"/>
-              </w:rPr>
-              <w:t xml:space="preserve">        </w:t>
-            </w:r>
-            <w:r>
-              <w:rPr>
-                <w:b/>
-                <w:u w:val="single"/>
-              </w:rPr>
-              <w:t>Projectile Weapons</w:t>
-            </w:r>
-            <w:r>
-              <w:rPr>
-                <w:b/>
-                <w:u w:val="single"/>
-              </w:rPr>
-              <w:t xml:space="preserve">        </w:t>
-            </w:r>
-            <w:r>
-              <w:rPr>
-                <w:color w:val="FFFFFF"/>
-                <w:u w:val="single"/>
-              </w:rPr>
-              <w:t>a</w:t>
-              <w:br/>
-            </w:r>
-          </w:p>
-          <w:p>
-            <w:pPr>
-              <w:pStyle w:val="BodyText"/>
-              <w:widowControl w:val="false"/>
-              <w:spacing w:lineRule="auto" w:line="240"/>
-              <w:rPr/>
-            </w:pPr>
-            <w:r>
-              <w:rPr/>
-              <w:t>The player starts with throwing knives that fire in four straight directions and four diagonal directions.</w:t>
-            </w:r>
-          </w:p>
-          <w:p>
-            <w:pPr>
-              <w:pStyle w:val="normal1"/>
-              <w:widowControl w:val="false"/>
-              <w:spacing w:lineRule="auto" w:line="240"/>
-              <w:rPr/>
-            </w:pPr>
-            <w:r>
-              <w:rPr/>
-            </w:r>
-          </w:p>
-        </w:tc>
-      </w:tr>
-      <w:tr>
-        <w:trPr/>
-        <w:tc>
-          <w:tcPr>
-            <w:tcW w:w="11688" w:type="dxa"/>
-            <w:tcBorders>
-              <w:top w:val="single" w:sz="6" w:space="0" w:color="666666"/>
-              <w:left w:val="single" w:sz="6" w:space="0" w:color="666666"/>
-              <w:bottom w:val="single" w:sz="6" w:space="0" w:color="666666"/>
-              <w:right w:val="single" w:sz="6" w:space="0" w:color="666666"/>
-            </w:tcBorders>
-            <w:shd w:fill="FFFFFF" w:val="clear"/>
-          </w:tcPr>
-          <w:p>
-            <w:pPr>
-              <w:pStyle w:val="normal1"/>
-              <w:widowControl w:val="false"/>
-              <w:spacing w:lineRule="auto" w:line="240"/>
-              <w:jc w:val="center"/>
-              <w:rPr>
-                <w:color w:val="FFFFFF"/>
-                <w:sz w:val="10"/>
-                <w:szCs w:val="10"/>
-                <w:u w:val="single"/>
-              </w:rPr>
-            </w:pPr>
-            <w:r>
-              <w:rPr>
-                <w:b/>
-                <w:u w:val="single"/>
-              </w:rPr>
-              <w:t xml:space="preserve">        </w:t>
-            </w:r>
-            <w:r>
-              <w:rPr>
-                <w:b/>
-                <w:u w:val="single"/>
-              </w:rPr>
-              <w:t>Melee Weapons</w:t>
-            </w:r>
-            <w:r>
-              <w:rPr>
-                <w:b/>
-                <w:u w:val="single"/>
-              </w:rPr>
-              <w:t xml:space="preserve">       </w:t>
-            </w:r>
-            <w:r>
-              <w:rPr>
-                <w:color w:val="FFFFFF"/>
-                <w:u w:val="single"/>
-              </w:rPr>
-              <w:t>a</w:t>
-              <w:br/>
-            </w:r>
-          </w:p>
-          <w:p>
-            <w:pPr>
-              <w:pStyle w:val="BodyText"/>
-              <w:widowControl w:val="false"/>
-              <w:spacing w:lineRule="auto" w:line="240" w:before="0" w:after="140"/>
-              <w:rPr/>
-            </w:pPr>
-            <w:r>
-              <w:rPr/>
-              <w:t>Abilities such as a garlic aura provide close-range damage.</w:t>
-            </w:r>
-          </w:p>
-        </w:tc>
-      </w:tr>
-      <w:tr>
-        <w:trPr/>
-        <w:tc>
-          <w:tcPr>
-            <w:tcW w:w="11688" w:type="dxa"/>
-            <w:tcBorders>
-              <w:top w:val="single" w:sz="6" w:space="0" w:color="666666"/>
-              <w:left w:val="single" w:sz="6" w:space="0" w:color="666666"/>
-              <w:bottom w:val="single" w:sz="6" w:space="0" w:color="666666"/>
-              <w:right w:val="single" w:sz="6" w:space="0" w:color="666666"/>
-            </w:tcBorders>
-            <w:shd w:fill="FFFFFF" w:val="clear"/>
-          </w:tcPr>
-          <w:p>
-            <w:pPr>
-              <w:pStyle w:val="normal1"/>
-              <w:widowControl w:val="false"/>
-              <w:spacing w:lineRule="auto" w:line="240"/>
-              <w:jc w:val="center"/>
-              <w:rPr>
-                <w:color w:val="FFFFFF"/>
-                <w:sz w:val="10"/>
-                <w:szCs w:val="10"/>
-                <w:u w:val="single"/>
-              </w:rPr>
-            </w:pPr>
-            <w:r>
-              <w:rPr/>
-            </w:r>
-          </w:p>
-          <w:p>
-            <w:pPr>
-              <w:pStyle w:val="normal1"/>
-              <w:widowControl w:val="false"/>
-              <w:spacing w:lineRule="auto" w:line="240"/>
-              <w:jc w:val="center"/>
-              <w:rPr>
-                <w:color w:val="FFFFFF"/>
-                <w:sz w:val="10"/>
-                <w:szCs w:val="10"/>
-                <w:u w:val="single"/>
-              </w:rPr>
-            </w:pPr>
-            <w:r>
-              <w:rPr/>
-            </w:r>
-          </w:p>
-          <w:p>
-            <w:pPr>
-              <w:pStyle w:val="normal1"/>
-              <w:widowControl w:val="false"/>
-              <w:spacing w:lineRule="auto" w:line="240"/>
-              <w:jc w:val="center"/>
-              <w:rPr>
-                <w:color w:val="FFFFFF"/>
-                <w:sz w:val="10"/>
-                <w:szCs w:val="10"/>
-                <w:u w:val="single"/>
-              </w:rPr>
-            </w:pPr>
-            <w:r>
-              <w:rPr/>
-            </w:r>
-          </w:p>
-          <w:p>
-            <w:pPr>
-              <w:pStyle w:val="normal1"/>
-              <w:widowControl w:val="false"/>
-              <w:spacing w:lineRule="auto" w:line="240"/>
-              <w:jc w:val="center"/>
-              <w:rPr>
-                <w:color w:val="FFFFFF"/>
-                <w:sz w:val="10"/>
-                <w:szCs w:val="10"/>
-                <w:u w:val="single"/>
-              </w:rPr>
-            </w:pPr>
-            <w:r>
-              <w:rPr/>
-            </w:r>
-          </w:p>
-          <w:p>
-            <w:pPr>
-              <w:pStyle w:val="normal1"/>
-              <w:widowControl w:val="false"/>
-              <w:spacing w:lineRule="auto" w:line="240"/>
-              <w:jc w:val="center"/>
-              <w:rPr>
-                <w:color w:val="FFFFFF"/>
-                <w:sz w:val="10"/>
-                <w:szCs w:val="10"/>
-                <w:u w:val="single"/>
-              </w:rPr>
-            </w:pPr>
-            <w:r>
-              <w:rPr/>
-            </w:r>
-          </w:p>
-          <w:p>
-            <w:pPr>
-              <w:pStyle w:val="normal1"/>
-              <w:widowControl w:val="false"/>
-              <w:spacing w:lineRule="auto" w:line="240"/>
-              <w:jc w:val="center"/>
-              <w:rPr>
-                <w:color w:val="FFFFFF"/>
-                <w:sz w:val="10"/>
-                <w:szCs w:val="10"/>
-                <w:u w:val="single"/>
-              </w:rPr>
-            </w:pPr>
-            <w:r>
-              <w:rPr/>
-            </w:r>
-          </w:p>
-          <w:p>
-            <w:pPr>
-              <w:pStyle w:val="normal1"/>
-              <w:widowControl w:val="false"/>
-              <w:spacing w:lineRule="auto" w:line="240"/>
-              <w:jc w:val="center"/>
-              <w:rPr>
-                <w:color w:val="FFFFFF"/>
-                <w:sz w:val="10"/>
-                <w:szCs w:val="10"/>
-                <w:u w:val="single"/>
-              </w:rPr>
-            </w:pPr>
-            <w:r>
-              <w:rPr/>
-            </w:r>
-          </w:p>
-          <w:p>
-            <w:pPr>
-              <w:pStyle w:val="normal1"/>
-              <w:widowControl w:val="false"/>
-              <w:spacing w:lineRule="auto" w:line="240"/>
-              <w:jc w:val="center"/>
-              <w:rPr>
-                <w:color w:val="FFFFFF"/>
-                <w:sz w:val="10"/>
-                <w:szCs w:val="10"/>
-                <w:u w:val="single"/>
-              </w:rPr>
-            </w:pPr>
-            <w:r>
-              <w:rPr/>
-            </w:r>
-          </w:p>
-        </w:tc>
-      </w:tr>
-    </w:tbl>
-    <w:p>
-      <w:pPr>
-        <w:pStyle w:val="normal1"/>
-        <w:ind w:hanging="0" w:left="0"/>
-        <w:rPr/>
-      </w:pPr>
-      <w:r>
-        <w:rPr/>
-        <w:tab/>
-      </w:r>
-    </w:p>
-    <w:p>
-      <w:pPr>
-        <w:pStyle w:val="Heading3"/>
-        <w:rPr/>
-      </w:pPr>
-      <w:r>
-        <w:rPr/>
-      </w:r>
-    </w:p>
-    <w:p>
-      <w:pPr>
-        <w:pStyle w:val="Heading3"/>
-        <w:rPr/>
-      </w:pPr>
-      <w:r>
-        <w:rPr/>
-      </w:r>
-    </w:p>
-    <w:p>
-      <w:pPr>
-        <w:pStyle w:val="Heading3"/>
-        <w:rPr/>
-      </w:pPr>
-      <w:r>
-        <w:rPr/>
-      </w:r>
-    </w:p>
-    <w:p>
-      <w:pPr>
-        <w:pStyle w:val="Heading3"/>
-        <w:rPr/>
-      </w:pPr>
-      <w:bookmarkStart w:id="16" w:name="_8xothe8iavb9"/>
-      <w:bookmarkEnd w:id="16"/>
-      <w:r>
-        <w:rPr/>
-        <w:t>Secondary Mechanics</w:t>
       </w:r>
     </w:p>
     <w:p>
@@ -3351,7 +2474,366 @@
               </w:rPr>
             </w:pPr>
             <w:r>
-              <w:rPr/>
+              <w:rPr>
+                <w:b/>
+                <w:u w:val="single"/>
+              </w:rPr>
+              <w:t xml:space="preserve">        </w:t>
+            </w:r>
+            <w:r>
+              <w:rPr>
+                <w:b/>
+                <w:u w:val="single"/>
+              </w:rPr>
+              <w:t xml:space="preserve">Mana Orbs         </w:t>
+            </w:r>
+            <w:r>
+              <w:rPr>
+                <w:color w:val="FFFFFF"/>
+                <w:u w:val="single"/>
+              </w:rPr>
+              <w:t>a</w:t>
+              <w:br/>
+            </w:r>
+          </w:p>
+          <w:p>
+            <w:pPr>
+              <w:pStyle w:val="BodyText"/>
+              <w:widowControl w:val="false"/>
+              <w:spacing w:lineRule="auto" w:line="240" w:before="0" w:after="140"/>
+              <w:rPr/>
+            </w:pPr>
+            <w:r>
+              <w:rPr/>
+              <w:t>Enemies drop mana orbs upon death, which increase the player’s level-up percentage. Upon leveling up, the player selects a new ability or weapon.</w:t>
+            </w:r>
+          </w:p>
+        </w:tc>
+      </w:tr>
+      <w:tr>
+        <w:trPr/>
+        <w:tc>
+          <w:tcPr>
+            <w:tcW w:w="8783" w:type="dxa"/>
+            <w:tcBorders>
+              <w:top w:val="single" w:sz="6" w:space="0" w:color="666666"/>
+              <w:left w:val="single" w:sz="6" w:space="0" w:color="666666"/>
+              <w:bottom w:val="single" w:sz="6" w:space="0" w:color="666666"/>
+              <w:right w:val="single" w:sz="6" w:space="0" w:color="666666"/>
+            </w:tcBorders>
+            <w:shd w:fill="FFFFFF" w:val="clear"/>
+          </w:tcPr>
+          <w:p>
+            <w:pPr>
+              <w:pStyle w:val="normal1"/>
+              <w:widowControl w:val="false"/>
+              <w:spacing w:lineRule="auto" w:line="240"/>
+              <w:jc w:val="center"/>
+              <w:rPr>
+                <w:color w:val="FFFFFF"/>
+                <w:sz w:val="10"/>
+                <w:szCs w:val="10"/>
+                <w:u w:val="single"/>
+              </w:rPr>
+            </w:pPr>
+            <w:r>
+              <w:rPr>
+                <w:b/>
+                <w:u w:val="single"/>
+              </w:rPr>
+              <w:t xml:space="preserve">        </w:t>
+            </w:r>
+            <w:r>
+              <w:rPr>
+                <w:b/>
+                <w:u w:val="single"/>
+              </w:rPr>
+              <w:t xml:space="preserve">Projectile Weapons        </w:t>
+            </w:r>
+            <w:r>
+              <w:rPr>
+                <w:color w:val="FFFFFF"/>
+                <w:u w:val="single"/>
+              </w:rPr>
+              <w:t>a</w:t>
+              <w:br/>
+            </w:r>
+          </w:p>
+          <w:p>
+            <w:pPr>
+              <w:pStyle w:val="BodyText"/>
+              <w:widowControl w:val="false"/>
+              <w:spacing w:lineRule="auto" w:line="240"/>
+              <w:rPr/>
+            </w:pPr>
+            <w:r>
+              <w:rPr/>
+              <w:t>The player starts with throwing knives that fire in four straight directions and four diagonal directions.</w:t>
+            </w:r>
+          </w:p>
+          <w:p>
+            <w:pPr>
+              <w:pStyle w:val="normal1"/>
+              <w:widowControl w:val="false"/>
+              <w:spacing w:lineRule="auto" w:line="240"/>
+              <w:rPr/>
+            </w:pPr>
+            <w:r>
+              <w:rPr/>
+            </w:r>
+          </w:p>
+        </w:tc>
+      </w:tr>
+      <w:tr>
+        <w:trPr/>
+        <w:tc>
+          <w:tcPr>
+            <w:tcW w:w="8783" w:type="dxa"/>
+            <w:tcBorders>
+              <w:top w:val="single" w:sz="6" w:space="0" w:color="666666"/>
+              <w:left w:val="single" w:sz="6" w:space="0" w:color="666666"/>
+              <w:bottom w:val="single" w:sz="6" w:space="0" w:color="666666"/>
+              <w:right w:val="single" w:sz="6" w:space="0" w:color="666666"/>
+            </w:tcBorders>
+            <w:shd w:fill="FFFFFF" w:val="clear"/>
+          </w:tcPr>
+          <w:p>
+            <w:pPr>
+              <w:pStyle w:val="normal1"/>
+              <w:widowControl w:val="false"/>
+              <w:spacing w:lineRule="auto" w:line="240"/>
+              <w:jc w:val="center"/>
+              <w:rPr>
+                <w:color w:val="FFFFFF"/>
+                <w:sz w:val="10"/>
+                <w:szCs w:val="10"/>
+                <w:u w:val="single"/>
+              </w:rPr>
+            </w:pPr>
+            <w:r>
+              <w:rPr>
+                <w:b/>
+                <w:u w:val="single"/>
+              </w:rPr>
+              <w:t xml:space="preserve">        </w:t>
+            </w:r>
+            <w:r>
+              <w:rPr>
+                <w:b/>
+                <w:u w:val="single"/>
+              </w:rPr>
+              <w:t xml:space="preserve">Melee Weapons       </w:t>
+            </w:r>
+            <w:r>
+              <w:rPr>
+                <w:color w:val="FFFFFF"/>
+                <w:u w:val="single"/>
+              </w:rPr>
+              <w:t>a</w:t>
+              <w:br/>
+            </w:r>
+          </w:p>
+          <w:p>
+            <w:pPr>
+              <w:pStyle w:val="BodyText"/>
+              <w:widowControl w:val="false"/>
+              <w:spacing w:lineRule="auto" w:line="240" w:before="0" w:after="140"/>
+              <w:rPr/>
+            </w:pPr>
+            <w:r>
+              <w:rPr/>
+              <w:t>Abilities such as a garlic aura provide close-range damage.</w:t>
+            </w:r>
+          </w:p>
+        </w:tc>
+      </w:tr>
+      <w:tr>
+        <w:trPr/>
+        <w:tc>
+          <w:tcPr>
+            <w:tcW w:w="8783" w:type="dxa"/>
+            <w:tcBorders>
+              <w:top w:val="single" w:sz="6" w:space="0" w:color="666666"/>
+              <w:left w:val="single" w:sz="6" w:space="0" w:color="666666"/>
+              <w:bottom w:val="single" w:sz="6" w:space="0" w:color="666666"/>
+              <w:right w:val="single" w:sz="6" w:space="0" w:color="666666"/>
+            </w:tcBorders>
+            <w:shd w:fill="FFFFFF" w:val="clear"/>
+          </w:tcPr>
+          <w:p>
+            <w:pPr>
+              <w:pStyle w:val="normal1"/>
+              <w:widowControl w:val="false"/>
+              <w:spacing w:lineRule="auto" w:line="240"/>
+              <w:jc w:val="center"/>
+              <w:rPr>
+                <w:color w:val="FFFFFF"/>
+                <w:sz w:val="10"/>
+                <w:szCs w:val="10"/>
+                <w:u w:val="single"/>
+              </w:rPr>
+            </w:pPr>
+            <w:r>
+              <w:rPr>
+                <w:color w:val="FFFFFF"/>
+                <w:sz w:val="10"/>
+                <w:szCs w:val="10"/>
+                <w:u w:val="single"/>
+              </w:rPr>
+            </w:r>
+          </w:p>
+          <w:p>
+            <w:pPr>
+              <w:pStyle w:val="normal1"/>
+              <w:widowControl w:val="false"/>
+              <w:spacing w:lineRule="auto" w:line="240"/>
+              <w:jc w:val="center"/>
+              <w:rPr>
+                <w:color w:val="FFFFFF"/>
+                <w:sz w:val="10"/>
+                <w:szCs w:val="10"/>
+                <w:u w:val="single"/>
+              </w:rPr>
+            </w:pPr>
+            <w:r>
+              <w:rPr>
+                <w:color w:val="FFFFFF"/>
+                <w:sz w:val="10"/>
+                <w:szCs w:val="10"/>
+                <w:u w:val="single"/>
+              </w:rPr>
+            </w:r>
+          </w:p>
+          <w:p>
+            <w:pPr>
+              <w:pStyle w:val="normal1"/>
+              <w:widowControl w:val="false"/>
+              <w:spacing w:lineRule="auto" w:line="240"/>
+              <w:jc w:val="center"/>
+              <w:rPr>
+                <w:color w:val="FFFFFF"/>
+                <w:sz w:val="10"/>
+                <w:szCs w:val="10"/>
+                <w:u w:val="single"/>
+              </w:rPr>
+            </w:pPr>
+            <w:r>
+              <w:rPr>
+                <w:color w:val="FFFFFF"/>
+                <w:sz w:val="10"/>
+                <w:szCs w:val="10"/>
+                <w:u w:val="single"/>
+              </w:rPr>
+            </w:r>
+          </w:p>
+          <w:p>
+            <w:pPr>
+              <w:pStyle w:val="normal1"/>
+              <w:widowControl w:val="false"/>
+              <w:spacing w:lineRule="auto" w:line="240"/>
+              <w:jc w:val="center"/>
+              <w:rPr>
+                <w:color w:val="FFFFFF"/>
+                <w:sz w:val="10"/>
+                <w:szCs w:val="10"/>
+                <w:u w:val="single"/>
+              </w:rPr>
+            </w:pPr>
+            <w:r>
+              <w:rPr>
+                <w:color w:val="FFFFFF"/>
+                <w:sz w:val="10"/>
+                <w:szCs w:val="10"/>
+                <w:u w:val="single"/>
+              </w:rPr>
+            </w:r>
+          </w:p>
+          <w:p>
+            <w:pPr>
+              <w:pStyle w:val="normal1"/>
+              <w:widowControl w:val="false"/>
+              <w:spacing w:lineRule="auto" w:line="240"/>
+              <w:jc w:val="center"/>
+              <w:rPr>
+                <w:color w:val="FFFFFF"/>
+                <w:sz w:val="10"/>
+                <w:szCs w:val="10"/>
+                <w:u w:val="single"/>
+              </w:rPr>
+            </w:pPr>
+            <w:r>
+              <w:rPr>
+                <w:color w:val="FFFFFF"/>
+                <w:sz w:val="10"/>
+                <w:szCs w:val="10"/>
+                <w:u w:val="single"/>
+              </w:rPr>
+            </w:r>
+          </w:p>
+          <w:p>
+            <w:pPr>
+              <w:pStyle w:val="normal1"/>
+              <w:widowControl w:val="false"/>
+              <w:spacing w:lineRule="auto" w:line="240"/>
+              <w:jc w:val="center"/>
+              <w:rPr>
+                <w:color w:val="FFFFFF"/>
+                <w:sz w:val="10"/>
+                <w:szCs w:val="10"/>
+                <w:u w:val="single"/>
+              </w:rPr>
+            </w:pPr>
+            <w:r>
+              <w:rPr>
+                <w:color w:val="FFFFFF"/>
+                <w:sz w:val="10"/>
+                <w:szCs w:val="10"/>
+                <w:u w:val="single"/>
+              </w:rPr>
+            </w:r>
+          </w:p>
+          <w:p>
+            <w:pPr>
+              <w:pStyle w:val="normal1"/>
+              <w:widowControl w:val="false"/>
+              <w:spacing w:lineRule="auto" w:line="240"/>
+              <w:jc w:val="center"/>
+              <w:rPr>
+                <w:color w:val="FFFFFF"/>
+                <w:sz w:val="10"/>
+                <w:szCs w:val="10"/>
+                <w:u w:val="single"/>
+              </w:rPr>
+            </w:pPr>
+            <w:r>
+              <w:rPr>
+                <w:color w:val="FFFFFF"/>
+                <w:sz w:val="10"/>
+                <w:szCs w:val="10"/>
+                <w:u w:val="single"/>
+              </w:rPr>
+            </w:r>
+          </w:p>
+          <w:p>
+            <w:pPr>
+              <w:pStyle w:val="normal1"/>
+              <w:widowControl w:val="false"/>
+              <w:spacing w:lineRule="auto" w:line="240"/>
+              <w:jc w:val="center"/>
+              <w:rPr>
+                <w:color w:val="FFFFFF"/>
+                <w:sz w:val="10"/>
+                <w:szCs w:val="10"/>
+                <w:u w:val="single"/>
+              </w:rPr>
+            </w:pPr>
+            <w:r>
+              <w:rPr>
+                <w:color w:val="FFFFFF"/>
+                <w:sz w:val="10"/>
+                <w:szCs w:val="10"/>
+                <w:u w:val="single"/>
+              </w:rPr>
             </w:r>
           </w:p>
         </w:tc>
@@ -3359,6 +2841,158 @@
     </w:tbl>
     <w:p>
       <w:pPr>
+        <w:pStyle w:val="normal1"/>
+        <w:ind w:hanging="0" w:left="0"/>
+        <w:rPr/>
+      </w:pPr>
+      <w:r>
+        <w:rPr/>
+        <w:tab/>
+      </w:r>
+    </w:p>
+    <w:p>
+      <w:pPr>
+        <w:pStyle w:val="Heading3"/>
+        <w:rPr/>
+      </w:pPr>
+      <w:r>
+        <w:rPr/>
+      </w:r>
+    </w:p>
+    <w:p>
+      <w:pPr>
+        <w:pStyle w:val="Heading3"/>
+        <w:rPr/>
+      </w:pPr>
+      <w:r>
+        <w:rPr/>
+      </w:r>
+    </w:p>
+    <w:p>
+      <w:pPr>
+        <w:pStyle w:val="Heading3"/>
+        <w:rPr/>
+      </w:pPr>
+      <w:bookmarkStart w:id="13" w:name="_8xothe8iavb9"/>
+      <w:bookmarkEnd w:id="13"/>
+      <w:r>
+        <w:rPr/>
+        <w:t>Secondary Mechanics</w:t>
+      </w:r>
+    </w:p>
+    <w:p>
+      <w:pPr>
+        <w:pStyle w:val="normal1"/>
+        <w:rPr>
+          <w:b/>
+          <w:sz w:val="34"/>
+          <w:szCs w:val="34"/>
+          <w:u w:val="single"/>
+        </w:rPr>
+      </w:pPr>
+      <w:r>
+        <w:rPr>
+          <w:b/>
+          <w:sz w:val="34"/>
+          <w:szCs w:val="34"/>
+          <w:u w:val="single"/>
+        </w:rPr>
+      </w:r>
+    </w:p>
+    <w:tbl>
+      <w:tblPr>
+        <w:tblStyle w:val="Table1"/>
+        <w:tblW w:w="8783" w:type="dxa"/>
+        <w:jc w:val="right"/>
+        <w:tblInd w:w="0" w:type="dxa"/>
+        <w:tblLayout w:type="fixed"/>
+        <w:tblCellMar>
+          <w:top w:w="100" w:type="dxa"/>
+          <w:left w:w="100" w:type="dxa"/>
+          <w:bottom w:w="100" w:type="dxa"/>
+          <w:right w:w="100" w:type="dxa"/>
+        </w:tblCellMar>
+        <w:tblLook w:val="0600"/>
+      </w:tblPr>
+      <w:tblGrid>
+        <w:gridCol w:w="8783"/>
+      </w:tblGrid>
+      <w:tr>
+        <w:trPr>
+          <w:tblHeader w:val="true"/>
+        </w:trPr>
+        <w:tc>
+          <w:tcPr>
+            <w:tcW w:w="8783" w:type="dxa"/>
+            <w:tcBorders>
+              <w:top w:val="single" w:sz="6" w:space="0" w:color="666666"/>
+              <w:left w:val="single" w:sz="6" w:space="0" w:color="666666"/>
+              <w:bottom w:val="single" w:sz="6" w:space="0" w:color="666666"/>
+              <w:right w:val="single" w:sz="6" w:space="0" w:color="666666"/>
+            </w:tcBorders>
+            <w:shd w:fill="999999" w:val="clear"/>
+          </w:tcPr>
+          <w:p>
+            <w:pPr>
+              <w:pStyle w:val="normal1"/>
+              <w:widowControl w:val="false"/>
+              <w:spacing w:lineRule="auto" w:line="240"/>
+              <w:jc w:val="center"/>
+              <w:rPr>
+                <w:b/>
+                <w:color w:val="F1F3F4"/>
+              </w:rPr>
+            </w:pPr>
+            <w:r>
+              <w:rPr>
+                <w:b/>
+                <w:color w:val="F1F3F4"/>
+              </w:rPr>
+              <w:t>Mechanic</w:t>
+            </w:r>
+          </w:p>
+        </w:tc>
+      </w:tr>
+      <w:tr>
+        <w:trPr/>
+        <w:tc>
+          <w:tcPr>
+            <w:tcW w:w="8783" w:type="dxa"/>
+            <w:tcBorders>
+              <w:top w:val="single" w:sz="6" w:space="0" w:color="666666"/>
+              <w:left w:val="single" w:sz="6" w:space="0" w:color="666666"/>
+              <w:bottom w:val="single" w:sz="6" w:space="0" w:color="666666"/>
+              <w:right w:val="single" w:sz="6" w:space="0" w:color="666666"/>
+            </w:tcBorders>
+            <w:shd w:fill="FFFFFF" w:val="clear"/>
+          </w:tcPr>
+          <w:p>
+            <w:pPr>
+              <w:pStyle w:val="normal1"/>
+              <w:widowControl w:val="false"/>
+              <w:spacing w:lineRule="auto" w:line="240"/>
+              <w:jc w:val="center"/>
+              <w:rPr>
+                <w:color w:val="FFFFFF"/>
+                <w:sz w:val="10"/>
+                <w:szCs w:val="10"/>
+                <w:u w:val="single"/>
+              </w:rPr>
+            </w:pPr>
+            <w:r>
+              <w:rPr>
+                <w:color w:val="FFFFFF"/>
+                <w:sz w:val="10"/>
+                <w:szCs w:val="10"/>
+                <w:u w:val="single"/>
+              </w:rPr>
+            </w:r>
+          </w:p>
+        </w:tc>
+      </w:tr>
+    </w:tbl>
+    <w:p>
+      <w:pPr>
         <w:pStyle w:val="Normal"/>
         <w:rPr/>
       </w:pPr>
@@ -3371,26 +3005,8 @@
         <w:pStyle w:val="Heading2"/>
         <w:rPr/>
       </w:pPr>
-      <w:r>
-        <w:rPr/>
-      </w:r>
-    </w:p>
-    <w:p>
-      <w:pPr>
-        <w:pStyle w:val="Heading2"/>
-        <w:rPr/>
-      </w:pPr>
-      <w:r>
-        <w:rPr/>
-      </w:r>
-    </w:p>
-    <w:p>
-      <w:pPr>
-        <w:pStyle w:val="Heading2"/>
-        <w:rPr/>
-      </w:pPr>
-      <w:bookmarkStart w:id="17" w:name="_fd7k7ms9xahz"/>
-      <w:bookmarkEnd w:id="17"/>
+      <w:bookmarkStart w:id="14" w:name="_fd7k7ms9xahz"/>
+      <w:bookmarkEnd w:id="14"/>
       <w:r>
         <w:rPr/>
         <w:t>Art</w:t>
@@ -3401,8 +3017,8 @@
         <w:pStyle w:val="Heading3"/>
         <w:rPr/>
       </w:pPr>
-      <w:bookmarkStart w:id="18" w:name="_d6rhu12civ1h"/>
-      <w:bookmarkEnd w:id="18"/>
+      <w:bookmarkStart w:id="15" w:name="_d6rhu12civ1h"/>
+      <w:bookmarkEnd w:id="15"/>
       <w:r>
         <w:rPr/>
         <w:t>Theme Interpretation</w:t>
@@ -3424,8 +3040,8 @@
         <w:pStyle w:val="Heading3"/>
         <w:rPr/>
       </w:pPr>
-      <w:bookmarkStart w:id="19" w:name="_i362so7pn7yr"/>
-      <w:bookmarkEnd w:id="19"/>
+      <w:bookmarkStart w:id="16" w:name="_i362so7pn7yr"/>
+      <w:bookmarkEnd w:id="16"/>
       <w:r>
         <w:rPr/>
         <w:t>Design</w:t>
@@ -3473,7 +3089,7 @@
           <w:szCs w:val="24"/>
         </w:rPr>
         <w:drawing>
-          <wp:anchor behindDoc="0" distT="0" distB="0" distL="0" distR="0" simplePos="0" locked="0" layoutInCell="0" allowOverlap="1" relativeHeight="6">
+          <wp:anchor behindDoc="0" distT="0" distB="0" distL="0" distR="0" simplePos="0" locked="0" layoutInCell="0" allowOverlap="1" relativeHeight="5">
             <wp:simplePos x="0" y="0"/>
             <wp:positionH relativeFrom="column">
               <wp:posOffset>254000</wp:posOffset>
@@ -3484,7 +3100,7 @@
             <wp:extent cx="5600700" cy="3061970"/>
             <wp:effectExtent l="0" t="0" r="0" b="0"/>
             <wp:wrapSquare wrapText="largest"/>
-            <wp:docPr id="6" name="Image2" descr=""/>
+            <wp:docPr id="5" name="Image2" descr=""/>
             <wp:cNvGraphicFramePr>
               <a:graphicFrameLocks xmlns:a="http://schemas.openxmlformats.org/drawingml/2006/main" noChangeAspect="1"/>
             </wp:cNvGraphicFramePr>
@@ -3492,7 +3108,7 @@
               <a:graphicData uri="http://schemas.openxmlformats.org/drawingml/2006/picture">
                 <pic:pic xmlns:pic="http://schemas.openxmlformats.org/drawingml/2006/picture">
                   <pic:nvPicPr>
-                    <pic:cNvPr id="6" name="Image2" descr=""/>
+                    <pic:cNvPr id="5" name="Image2" descr=""/>
                     <pic:cNvPicPr>
                       <a:picLocks noChangeAspect="1" noChangeArrowheads="1"/>
                     </pic:cNvPicPr>
@@ -3553,37 +3169,7 @@
           <w:sz w:val="26"/>
           <w:szCs w:val="26"/>
         </w:rPr>
-        <w:t>*</w:t>
-      </w:r>
-      <w:r>
-        <w:rPr>
-          <w:rFonts w:eastAsia="Roboto Light" w:cs="Roboto Light" w:ascii="Roboto Light" w:hAnsi="Roboto Light"/>
-          <w:i/>
-          <w:color w:val="666666"/>
-          <w:sz w:val="26"/>
-          <w:szCs w:val="26"/>
-        </w:rPr>
-        <w:t>an</w:t>
-      </w:r>
-      <w:r>
-        <w:rPr>
-          <w:rFonts w:eastAsia="Roboto Light" w:cs="Roboto Light" w:ascii="Roboto Light" w:hAnsi="Roboto Light"/>
-          <w:i/>
-          <w:color w:val="666666"/>
-          <w:sz w:val="26"/>
-          <w:szCs w:val="26"/>
-        </w:rPr>
-        <w:t xml:space="preserve"> example of the tileset and art style*</w:t>
-      </w:r>
-    </w:p>
-    <w:p>
-      <w:pPr>
-        <w:pStyle w:val="normal1"/>
-        <w:ind w:hanging="0" w:left="0"/>
-        <w:rPr/>
-      </w:pPr>
-      <w:r>
-        <w:rPr/>
+        <w:t>*an example of the tileset and art style*</w:t>
       </w:r>
     </w:p>
     <w:p>
@@ -3591,8 +3177,8 @@
         <w:pStyle w:val="Heading2"/>
         <w:rPr/>
       </w:pPr>
-      <w:bookmarkStart w:id="20" w:name="_ntz103b9on00"/>
-      <w:bookmarkEnd w:id="20"/>
+      <w:bookmarkStart w:id="17" w:name="_ntz103b9on00"/>
+      <w:bookmarkEnd w:id="17"/>
       <w:r>
         <w:rPr/>
         <w:t>Audio</w:t>
@@ -3603,8 +3189,8 @@
         <w:pStyle w:val="Heading3"/>
         <w:rPr/>
       </w:pPr>
-      <w:bookmarkStart w:id="21" w:name="_4jwca12ji8fd"/>
-      <w:bookmarkEnd w:id="21"/>
+      <w:bookmarkStart w:id="18" w:name="_4jwca12ji8fd"/>
+      <w:bookmarkEnd w:id="18"/>
       <w:r>
         <w:rPr/>
         <w:t>Music</w:t>
@@ -3626,8 +3212,8 @@
         <w:pStyle w:val="Heading3"/>
         <w:rPr/>
       </w:pPr>
-      <w:bookmarkStart w:id="22" w:name="_a3keq1p4p9yd"/>
-      <w:bookmarkEnd w:id="22"/>
+      <w:bookmarkStart w:id="19" w:name="_a3keq1p4p9yd"/>
+      <w:bookmarkEnd w:id="19"/>
       <w:r>
         <w:rPr/>
         <w:t>Sound Effects</w:t>
@@ -3649,8 +3235,8 @@
         <w:pStyle w:val="Heading2"/>
         <w:rPr/>
       </w:pPr>
-      <w:bookmarkStart w:id="23" w:name="_22omlnwl6y5o"/>
-      <w:bookmarkEnd w:id="23"/>
+      <w:bookmarkStart w:id="20" w:name="_22omlnwl6y5o"/>
+      <w:bookmarkEnd w:id="20"/>
       <w:r>
         <w:rPr/>
         <w:t>Game Experience</w:t>
@@ -3661,8 +3247,8 @@
         <w:pStyle w:val="Heading3"/>
         <w:rPr/>
       </w:pPr>
-      <w:bookmarkStart w:id="24" w:name="_iuk39sf32irh"/>
-      <w:bookmarkEnd w:id="24"/>
+      <w:bookmarkStart w:id="21" w:name="_iuk39sf32irh"/>
+      <w:bookmarkEnd w:id="21"/>
       <w:r>
         <w:rPr/>
         <w:t>UI</w:t>
@@ -3684,8 +3270,8 @@
         <w:pStyle w:val="Heading3"/>
         <w:rPr/>
       </w:pPr>
-      <w:bookmarkStart w:id="25" w:name="_t6olaicbthga"/>
-      <w:bookmarkEnd w:id="25"/>
+      <w:bookmarkStart w:id="22" w:name="_t6olaicbthga"/>
+      <w:bookmarkEnd w:id="22"/>
       <w:r>
         <w:rPr/>
         <w:t>Controls</w:t>
@@ -3720,22 +3306,46 @@
     <w:p>
       <w:pPr>
         <w:pStyle w:val="Heading2"/>
-        <w:rPr/>
-      </w:pPr>
-      <w:bookmarkStart w:id="26" w:name="_kaivpvwbg91t"/>
-      <w:bookmarkEnd w:id="26"/>
-      <w:r>
-        <w:rPr/>
+        <w:rPr>
+          <w:sz w:val="26"/>
+          <w:szCs w:val="26"/>
+        </w:rPr>
+      </w:pPr>
+      <w:r>
+        <w:rPr>
+          <w:sz w:val="26"/>
+          <w:szCs w:val="26"/>
+        </w:rPr>
+      </w:r>
+    </w:p>
+    <w:p>
+      <w:pPr>
+        <w:pStyle w:val="Heading2"/>
+        <w:rPr>
+          <w:sz w:val="26"/>
+          <w:szCs w:val="26"/>
+        </w:rPr>
+      </w:pPr>
+      <w:r>
+        <w:rPr>
+          <w:sz w:val="26"/>
+          <w:szCs w:val="26"/>
+        </w:rPr>
+      </w:r>
+    </w:p>
+    <w:p>
+      <w:pPr>
+        <w:pStyle w:val="Heading2"/>
+        <w:rPr/>
+      </w:pPr>
+      <w:bookmarkStart w:id="23" w:name="_kaivpvwbg91t"/>
+      <w:bookmarkEnd w:id="23"/>
+      <w:r>
+        <w:rPr>
+          <w:sz w:val="36"/>
+          <w:szCs w:val="36"/>
+        </w:rPr>
         <w:t>Development Timeline</w:t>
-      </w:r>
-    </w:p>
-    <w:p>
-      <w:pPr>
-        <w:pStyle w:val="normal1"/>
-        <w:rPr/>
-      </w:pPr>
-      <w:r>
-        <w:rPr/>
       </w:r>
     </w:p>
     <w:p>
@@ -3769,20 +3379,15 @@
         </w:rPr>
       </w:pPr>
       <w:r>
-        <w:rPr>
-          <w:b/>
-          <w:sz w:val="34"/>
-          <w:szCs w:val="34"/>
-          <w:u w:val="single"/>
-        </w:rPr>
+        <w:rPr/>
       </w:r>
     </w:p>
     <w:tbl>
       <w:tblPr>
         <w:tblStyle w:val="Table3"/>
-        <w:tblW w:w="11175" w:type="dxa"/>
+        <w:tblW w:w="11195" w:type="dxa"/>
         <w:jc w:val="left"/>
-        <w:tblInd w:w="-915" w:type="dxa"/>
+        <w:tblInd w:w="-935" w:type="dxa"/>
         <w:tblLayout w:type="fixed"/>
         <w:tblCellMar>
           <w:top w:w="100" w:type="dxa"/>
@@ -3793,12 +3398,12 @@
         <w:tblLook w:val="0600"/>
       </w:tblPr>
       <w:tblGrid>
-        <w:gridCol w:w="555"/>
+        <w:gridCol w:w="570"/>
         <w:gridCol w:w="3240"/>
         <w:gridCol w:w="1560"/>
-        <w:gridCol w:w="2069"/>
-        <w:gridCol w:w="1493"/>
-        <w:gridCol w:w="2257"/>
+        <w:gridCol w:w="2070"/>
+        <w:gridCol w:w="1767"/>
+        <w:gridCol w:w="1988"/>
       </w:tblGrid>
       <w:tr>
         <w:trPr>
@@ -3806,7 +3411,7 @@
         </w:trPr>
         <w:tc>
           <w:tcPr>
-            <w:tcW w:w="555" w:type="dxa"/>
+            <w:tcW w:w="570" w:type="dxa"/>
             <w:tcBorders>
               <w:top w:val="single" w:sz="6" w:space="0" w:color="666666"/>
               <w:left w:val="single" w:sz="6" w:space="0" w:color="666666"/>
@@ -3897,7 +3502,7 @@
         </w:tc>
         <w:tc>
           <w:tcPr>
-            <w:tcW w:w="2069" w:type="dxa"/>
+            <w:tcW w:w="2070" w:type="dxa"/>
             <w:tcBorders>
               <w:top w:val="single" w:sz="6" w:space="0" w:color="666666"/>
               <w:left w:val="single" w:sz="6" w:space="0" w:color="666666"/>
@@ -3927,7 +3532,7 @@
         </w:tc>
         <w:tc>
           <w:tcPr>
-            <w:tcW w:w="1493" w:type="dxa"/>
+            <w:tcW w:w="1767" w:type="dxa"/>
             <w:tcBorders>
               <w:top w:val="single" w:sz="6" w:space="0" w:color="666666"/>
               <w:left w:val="single" w:sz="6" w:space="0" w:color="666666"/>
@@ -3957,7 +3562,7 @@
         </w:tc>
         <w:tc>
           <w:tcPr>
-            <w:tcW w:w="2257" w:type="dxa"/>
+            <w:tcW w:w="1988" w:type="dxa"/>
             <w:tcBorders>
               <w:top w:val="single" w:sz="6" w:space="0" w:color="666666"/>
               <w:left w:val="single" w:sz="6" w:space="0" w:color="666666"/>
@@ -3990,7 +3595,7 @@
         <w:trPr/>
         <w:tc>
           <w:tcPr>
-            <w:tcW w:w="555" w:type="dxa"/>
+            <w:tcW w:w="570" w:type="dxa"/>
             <w:tcBorders>
               <w:top w:val="single" w:sz="6" w:space="0" w:color="666666"/>
               <w:left w:val="single" w:sz="6" w:space="0" w:color="666666"/>
@@ -4086,7 +3691,7 @@
         </w:tc>
         <w:tc>
           <w:tcPr>
-            <w:tcW w:w="2069" w:type="dxa"/>
+            <w:tcW w:w="2070" w:type="dxa"/>
             <w:tcBorders>
               <w:top w:val="single" w:sz="6" w:space="0" w:color="666666"/>
               <w:left w:val="single" w:sz="6" w:space="0" w:color="666666"/>
@@ -4132,7 +3737,7 @@
         </w:tc>
         <w:tc>
           <w:tcPr>
-            <w:tcW w:w="1493" w:type="dxa"/>
+            <w:tcW w:w="1767" w:type="dxa"/>
             <w:tcBorders>
               <w:top w:val="single" w:sz="6" w:space="0" w:color="666666"/>
               <w:left w:val="single" w:sz="6" w:space="0" w:color="666666"/>
@@ -4150,21 +3755,13 @@
             </w:pPr>
             <w:r>
               <w:rPr/>
-              <w:t>November</w:t>
-            </w:r>
-            <w:r>
-              <w:rPr/>
-              <w:t xml:space="preserve"> 22, 202</w:t>
-            </w:r>
-            <w:r>
-              <w:rPr/>
-              <w:t>4</w:t>
-            </w:r>
-          </w:p>
-        </w:tc>
-        <w:tc>
-          <w:tcPr>
-            <w:tcW w:w="2257" w:type="dxa"/>
+              <w:t>November 22, 2024</w:t>
+            </w:r>
+          </w:p>
+        </w:tc>
+        <w:tc>
+          <w:tcPr>
+            <w:tcW w:w="1988" w:type="dxa"/>
             <w:tcBorders>
               <w:top w:val="single" w:sz="6" w:space="0" w:color="666666"/>
               <w:left w:val="single" w:sz="6" w:space="0" w:color="666666"/>
@@ -4190,7 +3787,7 @@
         <w:trPr/>
         <w:tc>
           <w:tcPr>
-            <w:tcW w:w="555" w:type="dxa"/>
+            <w:tcW w:w="570" w:type="dxa"/>
             <w:tcBorders>
               <w:top w:val="single" w:sz="6" w:space="0" w:color="666666"/>
               <w:left w:val="single" w:sz="6" w:space="0" w:color="666666"/>
@@ -4286,7 +3883,7 @@
         </w:tc>
         <w:tc>
           <w:tcPr>
-            <w:tcW w:w="2069" w:type="dxa"/>
+            <w:tcW w:w="2070" w:type="dxa"/>
             <w:tcBorders>
               <w:top w:val="single" w:sz="6" w:space="0" w:color="666666"/>
               <w:left w:val="single" w:sz="6" w:space="0" w:color="666666"/>
@@ -4332,7 +3929,7 @@
         </w:tc>
         <w:tc>
           <w:tcPr>
-            <w:tcW w:w="1493" w:type="dxa"/>
+            <w:tcW w:w="1767" w:type="dxa"/>
             <w:tcBorders>
               <w:top w:val="single" w:sz="6" w:space="0" w:color="666666"/>
               <w:left w:val="single" w:sz="6" w:space="0" w:color="666666"/>
@@ -4350,21 +3947,13 @@
             </w:pPr>
             <w:r>
               <w:rPr/>
-              <w:t>November</w:t>
-            </w:r>
-            <w:r>
-              <w:rPr/>
-              <w:t xml:space="preserve"> 23, 202</w:t>
-            </w:r>
-            <w:r>
-              <w:rPr/>
-              <w:t>4</w:t>
-            </w:r>
-          </w:p>
-        </w:tc>
-        <w:tc>
-          <w:tcPr>
-            <w:tcW w:w="2257" w:type="dxa"/>
+              <w:t>November 23, 2024</w:t>
+            </w:r>
+          </w:p>
+        </w:tc>
+        <w:tc>
+          <w:tcPr>
+            <w:tcW w:w="1988" w:type="dxa"/>
             <w:tcBorders>
               <w:top w:val="single" w:sz="6" w:space="0" w:color="666666"/>
               <w:left w:val="single" w:sz="6" w:space="0" w:color="666666"/>
@@ -4389,16 +3978,7 @@
                 <w:sz w:val="22"/>
                 <w:szCs w:val="22"/>
               </w:rPr>
-              <w:t>P</w:t>
-            </w:r>
-            <w:r>
-              <w:rPr>
-                <w:rFonts w:eastAsia="Roboto Light" w:cs="Roboto Light" w:ascii="Roboto Light" w:hAnsi="Roboto Light"/>
-                <w:color w:val="666666"/>
-                <w:sz w:val="22"/>
-                <w:szCs w:val="22"/>
-              </w:rPr>
-              <w:t>laceholder character put</w:t>
+              <w:t>Placeholder character put</w:t>
             </w:r>
           </w:p>
         </w:tc>
@@ -4407,7 +3987,7 @@
         <w:trPr/>
         <w:tc>
           <w:tcPr>
-            <w:tcW w:w="555" w:type="dxa"/>
+            <w:tcW w:w="570" w:type="dxa"/>
             <w:tcBorders>
               <w:left w:val="single" w:sz="6" w:space="0" w:color="666666"/>
               <w:bottom w:val="single" w:sz="6" w:space="0" w:color="666666"/>
@@ -4448,11 +4028,7 @@
             </w:pPr>
             <w:r>
               <w:rPr/>
-              <w:t xml:space="preserve">Create </w:t>
-            </w:r>
-            <w:r>
-              <w:rPr/>
-              <w:t>Enemy</w:t>
+              <w:t>Create Enemy</w:t>
             </w:r>
           </w:p>
         </w:tc>
@@ -4504,7 +4080,7 @@
         </w:tc>
         <w:tc>
           <w:tcPr>
-            <w:tcW w:w="2069" w:type="dxa"/>
+            <w:tcW w:w="2070" w:type="dxa"/>
             <w:tcBorders>
               <w:left w:val="single" w:sz="6" w:space="0" w:color="666666"/>
               <w:bottom w:val="single" w:sz="6" w:space="0" w:color="666666"/>
@@ -4549,38 +4125,30 @@
         </w:tc>
         <w:tc>
           <w:tcPr>
-            <w:tcW w:w="1493" w:type="dxa"/>
-            <w:tcBorders>
-              <w:left w:val="single" w:sz="6" w:space="0" w:color="666666"/>
-              <w:bottom w:val="single" w:sz="6" w:space="0" w:color="666666"/>
-              <w:right w:val="single" w:sz="6" w:space="0" w:color="666666"/>
-            </w:tcBorders>
-            <w:shd w:fill="FFFFFF" w:val="clear"/>
-          </w:tcPr>
-          <w:p>
-            <w:pPr>
-              <w:pStyle w:val="normal1"/>
-              <w:widowControl w:val="false"/>
-              <w:spacing w:lineRule="auto" w:line="240"/>
-              <w:rPr/>
-            </w:pPr>
-            <w:r>
-              <w:rPr/>
-              <w:t>November</w:t>
-            </w:r>
-            <w:r>
-              <w:rPr/>
-              <w:t xml:space="preserve"> 23, 202</w:t>
-            </w:r>
-            <w:r>
-              <w:rPr/>
-              <w:t>4</w:t>
-            </w:r>
-          </w:p>
-        </w:tc>
-        <w:tc>
-          <w:tcPr>
-            <w:tcW w:w="2257" w:type="dxa"/>
+            <w:tcW w:w="1767" w:type="dxa"/>
+            <w:tcBorders>
+              <w:left w:val="single" w:sz="6" w:space="0" w:color="666666"/>
+              <w:bottom w:val="single" w:sz="6" w:space="0" w:color="666666"/>
+              <w:right w:val="single" w:sz="6" w:space="0" w:color="666666"/>
+            </w:tcBorders>
+            <w:shd w:fill="FFFFFF" w:val="clear"/>
+          </w:tcPr>
+          <w:p>
+            <w:pPr>
+              <w:pStyle w:val="normal1"/>
+              <w:widowControl w:val="false"/>
+              <w:spacing w:lineRule="auto" w:line="240"/>
+              <w:rPr/>
+            </w:pPr>
+            <w:r>
+              <w:rPr/>
+              <w:t>November 23, 2024</w:t>
+            </w:r>
+          </w:p>
+        </w:tc>
+        <w:tc>
+          <w:tcPr>
+            <w:tcW w:w="1988" w:type="dxa"/>
             <w:tcBorders>
               <w:left w:val="single" w:sz="6" w:space="0" w:color="666666"/>
               <w:bottom w:val="single" w:sz="6" w:space="0" w:color="666666"/>
@@ -4604,16 +4172,7 @@
                 <w:sz w:val="22"/>
                 <w:szCs w:val="22"/>
               </w:rPr>
-              <w:t>P</w:t>
-            </w:r>
-            <w:r>
-              <w:rPr>
-                <w:rFonts w:eastAsia="Roboto Light" w:cs="Roboto Light" w:ascii="Roboto Light" w:hAnsi="Roboto Light"/>
-                <w:color w:val="666666"/>
-                <w:sz w:val="22"/>
-                <w:szCs w:val="22"/>
-              </w:rPr>
-              <w:t>laceholder enemy put</w:t>
+              <w:t>Placeholder enemy put</w:t>
             </w:r>
           </w:p>
         </w:tc>
@@ -4622,7 +4181,7 @@
         <w:trPr/>
         <w:tc>
           <w:tcPr>
-            <w:tcW w:w="555" w:type="dxa"/>
+            <w:tcW w:w="570" w:type="dxa"/>
             <w:tcBorders>
               <w:left w:val="single" w:sz="6" w:space="0" w:color="666666"/>
               <w:bottom w:val="single" w:sz="6" w:space="0" w:color="666666"/>
@@ -4663,11 +4222,7 @@
             </w:pPr>
             <w:r>
               <w:rPr/>
-              <w:t xml:space="preserve">Create </w:t>
-            </w:r>
-            <w:r>
-              <w:rPr/>
-              <w:t>Projectiles</w:t>
+              <w:t>Create Projectiles</w:t>
             </w:r>
           </w:p>
         </w:tc>
@@ -4719,7 +4274,7 @@
         </w:tc>
         <w:tc>
           <w:tcPr>
-            <w:tcW w:w="2069" w:type="dxa"/>
+            <w:tcW w:w="2070" w:type="dxa"/>
             <w:tcBorders>
               <w:left w:val="single" w:sz="6" w:space="0" w:color="666666"/>
               <w:bottom w:val="single" w:sz="6" w:space="0" w:color="666666"/>
@@ -4764,38 +4319,30 @@
         </w:tc>
         <w:tc>
           <w:tcPr>
-            <w:tcW w:w="1493" w:type="dxa"/>
-            <w:tcBorders>
-              <w:left w:val="single" w:sz="6" w:space="0" w:color="666666"/>
-              <w:bottom w:val="single" w:sz="6" w:space="0" w:color="666666"/>
-              <w:right w:val="single" w:sz="6" w:space="0" w:color="666666"/>
-            </w:tcBorders>
-            <w:shd w:fill="FFFFFF" w:val="clear"/>
-          </w:tcPr>
-          <w:p>
-            <w:pPr>
-              <w:pStyle w:val="normal1"/>
-              <w:widowControl w:val="false"/>
-              <w:spacing w:lineRule="auto" w:line="240"/>
-              <w:rPr/>
-            </w:pPr>
-            <w:r>
-              <w:rPr/>
-              <w:t>November</w:t>
-            </w:r>
-            <w:r>
-              <w:rPr/>
-              <w:t xml:space="preserve"> 23, 202</w:t>
-            </w:r>
-            <w:r>
-              <w:rPr/>
-              <w:t>4</w:t>
-            </w:r>
-          </w:p>
-        </w:tc>
-        <w:tc>
-          <w:tcPr>
-            <w:tcW w:w="2257" w:type="dxa"/>
+            <w:tcW w:w="1767" w:type="dxa"/>
+            <w:tcBorders>
+              <w:left w:val="single" w:sz="6" w:space="0" w:color="666666"/>
+              <w:bottom w:val="single" w:sz="6" w:space="0" w:color="666666"/>
+              <w:right w:val="single" w:sz="6" w:space="0" w:color="666666"/>
+            </w:tcBorders>
+            <w:shd w:fill="FFFFFF" w:val="clear"/>
+          </w:tcPr>
+          <w:p>
+            <w:pPr>
+              <w:pStyle w:val="normal1"/>
+              <w:widowControl w:val="false"/>
+              <w:spacing w:lineRule="auto" w:line="240"/>
+              <w:rPr/>
+            </w:pPr>
+            <w:r>
+              <w:rPr/>
+              <w:t>November 23, 2024</w:t>
+            </w:r>
+          </w:p>
+        </w:tc>
+        <w:tc>
+          <w:tcPr>
+            <w:tcW w:w="1988" w:type="dxa"/>
             <w:tcBorders>
               <w:left w:val="single" w:sz="6" w:space="0" w:color="666666"/>
               <w:bottom w:val="single" w:sz="6" w:space="0" w:color="666666"/>
@@ -4819,16 +4366,7 @@
                 <w:sz w:val="22"/>
                 <w:szCs w:val="22"/>
               </w:rPr>
-              <w:t>P</w:t>
-            </w:r>
-            <w:r>
-              <w:rPr>
-                <w:rFonts w:eastAsia="Roboto Light" w:cs="Roboto Light" w:ascii="Roboto Light" w:hAnsi="Roboto Light"/>
-                <w:color w:val="666666"/>
-                <w:sz w:val="22"/>
-                <w:szCs w:val="22"/>
-              </w:rPr>
-              <w:t>laceholder Weapons put</w:t>
+              <w:t>Placeholder Weapons put</w:t>
             </w:r>
           </w:p>
         </w:tc>
@@ -4837,7 +4375,7 @@
         <w:trPr/>
         <w:tc>
           <w:tcPr>
-            <w:tcW w:w="555" w:type="dxa"/>
+            <w:tcW w:w="570" w:type="dxa"/>
             <w:tcBorders>
               <w:left w:val="single" w:sz="6" w:space="0" w:color="666666"/>
               <w:bottom w:val="single" w:sz="6" w:space="0" w:color="666666"/>
@@ -4878,11 +4416,7 @@
             </w:pPr>
             <w:r>
               <w:rPr/>
-              <w:t xml:space="preserve">Create </w:t>
-            </w:r>
-            <w:r>
-              <w:rPr/>
-              <w:t>Tilemaps</w:t>
+              <w:t>Create Tilemaps</w:t>
             </w:r>
           </w:p>
         </w:tc>
@@ -4934,7 +4468,7 @@
         </w:tc>
         <w:tc>
           <w:tcPr>
-            <w:tcW w:w="2069" w:type="dxa"/>
+            <w:tcW w:w="2070" w:type="dxa"/>
             <w:tcBorders>
               <w:left w:val="single" w:sz="6" w:space="0" w:color="666666"/>
               <w:bottom w:val="single" w:sz="6" w:space="0" w:color="666666"/>
@@ -4979,38 +4513,30 @@
         </w:tc>
         <w:tc>
           <w:tcPr>
-            <w:tcW w:w="1493" w:type="dxa"/>
-            <w:tcBorders>
-              <w:left w:val="single" w:sz="6" w:space="0" w:color="666666"/>
-              <w:bottom w:val="single" w:sz="6" w:space="0" w:color="666666"/>
-              <w:right w:val="single" w:sz="6" w:space="0" w:color="666666"/>
-            </w:tcBorders>
-            <w:shd w:fill="FFFFFF" w:val="clear"/>
-          </w:tcPr>
-          <w:p>
-            <w:pPr>
-              <w:pStyle w:val="normal1"/>
-              <w:widowControl w:val="false"/>
-              <w:spacing w:lineRule="auto" w:line="240"/>
-              <w:rPr/>
-            </w:pPr>
-            <w:r>
-              <w:rPr/>
-              <w:t>November</w:t>
-            </w:r>
-            <w:r>
-              <w:rPr/>
-              <w:t xml:space="preserve"> 23, 202</w:t>
-            </w:r>
-            <w:r>
-              <w:rPr/>
-              <w:t>4</w:t>
-            </w:r>
-          </w:p>
-        </w:tc>
-        <w:tc>
-          <w:tcPr>
-            <w:tcW w:w="2257" w:type="dxa"/>
+            <w:tcW w:w="1767" w:type="dxa"/>
+            <w:tcBorders>
+              <w:left w:val="single" w:sz="6" w:space="0" w:color="666666"/>
+              <w:bottom w:val="single" w:sz="6" w:space="0" w:color="666666"/>
+              <w:right w:val="single" w:sz="6" w:space="0" w:color="666666"/>
+            </w:tcBorders>
+            <w:shd w:fill="FFFFFF" w:val="clear"/>
+          </w:tcPr>
+          <w:p>
+            <w:pPr>
+              <w:pStyle w:val="normal1"/>
+              <w:widowControl w:val="false"/>
+              <w:spacing w:lineRule="auto" w:line="240"/>
+              <w:rPr/>
+            </w:pPr>
+            <w:r>
+              <w:rPr/>
+              <w:t>November 23, 2024</w:t>
+            </w:r>
+          </w:p>
+        </w:tc>
+        <w:tc>
+          <w:tcPr>
+            <w:tcW w:w="1988" w:type="dxa"/>
             <w:tcBorders>
               <w:left w:val="single" w:sz="6" w:space="0" w:color="666666"/>
               <w:bottom w:val="single" w:sz="6" w:space="0" w:color="666666"/>
@@ -5034,16 +4560,7 @@
                 <w:sz w:val="22"/>
                 <w:szCs w:val="22"/>
               </w:rPr>
-              <w:t>P</w:t>
-            </w:r>
-            <w:r>
-              <w:rPr>
-                <w:rFonts w:eastAsia="Roboto Light" w:cs="Roboto Light" w:ascii="Roboto Light" w:hAnsi="Roboto Light"/>
-                <w:color w:val="666666"/>
-                <w:sz w:val="22"/>
-                <w:szCs w:val="22"/>
-              </w:rPr>
-              <w:t>laceholder textures put</w:t>
+              <w:t>Placeholder textures put</w:t>
             </w:r>
           </w:p>
         </w:tc>
@@ -5054,7 +4571,7 @@
         </w:trPr>
         <w:tc>
           <w:tcPr>
-            <w:tcW w:w="555" w:type="dxa"/>
+            <w:tcW w:w="570" w:type="dxa"/>
             <w:tcBorders>
               <w:top w:val="single" w:sz="6" w:space="0" w:color="666666"/>
               <w:left w:val="single" w:sz="6" w:space="0" w:color="666666"/>
@@ -5150,7 +4667,7 @@
         </w:tc>
         <w:tc>
           <w:tcPr>
-            <w:tcW w:w="2069" w:type="dxa"/>
+            <w:tcW w:w="2070" w:type="dxa"/>
             <w:tcBorders>
               <w:top w:val="single" w:sz="6" w:space="0" w:color="666666"/>
               <w:left w:val="single" w:sz="6" w:space="0" w:color="666666"/>
@@ -5196,7 +4713,7 @@
         </w:tc>
         <w:tc>
           <w:tcPr>
-            <w:tcW w:w="1493" w:type="dxa"/>
+            <w:tcW w:w="1767" w:type="dxa"/>
             <w:tcBorders>
               <w:top w:val="single" w:sz="6" w:space="0" w:color="666666"/>
               <w:left w:val="single" w:sz="6" w:space="0" w:color="666666"/>
@@ -5214,29 +4731,13 @@
             </w:pPr>
             <w:r>
               <w:rPr/>
-              <w:t>November</w:t>
-            </w:r>
-            <w:r>
-              <w:rPr/>
-              <w:t xml:space="preserve"> 2</w:t>
-            </w:r>
-            <w:r>
-              <w:rPr/>
-              <w:t>5</w:t>
-            </w:r>
-            <w:r>
-              <w:rPr/>
-              <w:t>, 202</w:t>
-            </w:r>
-            <w:r>
-              <w:rPr/>
-              <w:t>4</w:t>
-            </w:r>
-          </w:p>
-        </w:tc>
-        <w:tc>
-          <w:tcPr>
-            <w:tcW w:w="2257" w:type="dxa"/>
+              <w:t>November 25, 2024</w:t>
+            </w:r>
+          </w:p>
+        </w:tc>
+        <w:tc>
+          <w:tcPr>
+            <w:tcW w:w="1988" w:type="dxa"/>
             <w:tcBorders>
               <w:top w:val="single" w:sz="6" w:space="0" w:color="666666"/>
               <w:left w:val="single" w:sz="6" w:space="0" w:color="666666"/>
@@ -5273,7 +4774,7 @@
         <w:trPr/>
         <w:tc>
           <w:tcPr>
-            <w:tcW w:w="555" w:type="dxa"/>
+            <w:tcW w:w="570" w:type="dxa"/>
             <w:tcBorders>
               <w:top w:val="single" w:sz="6" w:space="0" w:color="666666"/>
               <w:left w:val="single" w:sz="6" w:space="0" w:color="666666"/>
@@ -5369,7 +4870,7 @@
         </w:tc>
         <w:tc>
           <w:tcPr>
-            <w:tcW w:w="2069" w:type="dxa"/>
+            <w:tcW w:w="2070" w:type="dxa"/>
             <w:tcBorders>
               <w:top w:val="single" w:sz="6" w:space="0" w:color="666666"/>
               <w:left w:val="single" w:sz="6" w:space="0" w:color="666666"/>
@@ -5415,7 +4916,7 @@
         </w:tc>
         <w:tc>
           <w:tcPr>
-            <w:tcW w:w="1493" w:type="dxa"/>
+            <w:tcW w:w="1767" w:type="dxa"/>
             <w:tcBorders>
               <w:top w:val="single" w:sz="6" w:space="0" w:color="666666"/>
               <w:left w:val="single" w:sz="6" w:space="0" w:color="666666"/>
@@ -5433,29 +4934,13 @@
             </w:pPr>
             <w:r>
               <w:rPr/>
-              <w:t>November</w:t>
-            </w:r>
-            <w:r>
-              <w:rPr/>
-              <w:t xml:space="preserve"> 2</w:t>
-            </w:r>
-            <w:r>
-              <w:rPr/>
-              <w:t>8</w:t>
-            </w:r>
-            <w:r>
-              <w:rPr/>
-              <w:t>, 202</w:t>
-            </w:r>
-            <w:r>
-              <w:rPr/>
-              <w:t>4</w:t>
-            </w:r>
-          </w:p>
-        </w:tc>
-        <w:tc>
-          <w:tcPr>
-            <w:tcW w:w="2257" w:type="dxa"/>
+              <w:t>November 28, 2024</w:t>
+            </w:r>
+          </w:p>
+        </w:tc>
+        <w:tc>
+          <w:tcPr>
+            <w:tcW w:w="1988" w:type="dxa"/>
             <w:tcBorders>
               <w:top w:val="single" w:sz="6" w:space="0" w:color="666666"/>
               <w:left w:val="single" w:sz="6" w:space="0" w:color="666666"/>
@@ -5492,7 +4977,7 @@
         <w:trPr/>
         <w:tc>
           <w:tcPr>
-            <w:tcW w:w="555" w:type="dxa"/>
+            <w:tcW w:w="570" w:type="dxa"/>
             <w:tcBorders>
               <w:top w:val="single" w:sz="6" w:space="0" w:color="666666"/>
               <w:left w:val="single" w:sz="6" w:space="0" w:color="666666"/>
@@ -5588,7 +5073,7 @@
         </w:tc>
         <w:tc>
           <w:tcPr>
-            <w:tcW w:w="2069" w:type="dxa"/>
+            <w:tcW w:w="2070" w:type="dxa"/>
             <w:tcBorders>
               <w:top w:val="single" w:sz="6" w:space="0" w:color="666666"/>
               <w:left w:val="single" w:sz="6" w:space="0" w:color="666666"/>
@@ -5634,7 +5119,7 @@
         </w:tc>
         <w:tc>
           <w:tcPr>
-            <w:tcW w:w="1493" w:type="dxa"/>
+            <w:tcW w:w="1767" w:type="dxa"/>
             <w:tcBorders>
               <w:top w:val="single" w:sz="6" w:space="0" w:color="666666"/>
               <w:left w:val="single" w:sz="6" w:space="0" w:color="666666"/>
@@ -5652,21 +5137,13 @@
             </w:pPr>
             <w:r>
               <w:rPr/>
-              <w:t>November30</w:t>
-            </w:r>
-            <w:r>
-              <w:rPr/>
-              <w:t>, 202</w:t>
-            </w:r>
-            <w:r>
-              <w:rPr/>
-              <w:t>4</w:t>
-            </w:r>
-          </w:p>
-        </w:tc>
-        <w:tc>
-          <w:tcPr>
-            <w:tcW w:w="2257" w:type="dxa"/>
+              <w:t>November30, 2024</w:t>
+            </w:r>
+          </w:p>
+        </w:tc>
+        <w:tc>
+          <w:tcPr>
+            <w:tcW w:w="1988" w:type="dxa"/>
             <w:tcBorders>
               <w:top w:val="single" w:sz="6" w:space="0" w:color="666666"/>
               <w:left w:val="single" w:sz="6" w:space="0" w:color="666666"/>
@@ -5703,7 +5180,7 @@
         <w:trPr/>
         <w:tc>
           <w:tcPr>
-            <w:tcW w:w="555" w:type="dxa"/>
+            <w:tcW w:w="570" w:type="dxa"/>
             <w:tcBorders>
               <w:top w:val="single" w:sz="6" w:space="0" w:color="666666"/>
               <w:left w:val="single" w:sz="6" w:space="0" w:color="666666"/>
@@ -5799,7 +5276,7 @@
         </w:tc>
         <w:tc>
           <w:tcPr>
-            <w:tcW w:w="2069" w:type="dxa"/>
+            <w:tcW w:w="2070" w:type="dxa"/>
             <w:tcBorders>
               <w:top w:val="single" w:sz="6" w:space="0" w:color="666666"/>
               <w:left w:val="single" w:sz="6" w:space="0" w:color="666666"/>
@@ -5845,7 +5322,7 @@
         </w:tc>
         <w:tc>
           <w:tcPr>
-            <w:tcW w:w="1493" w:type="dxa"/>
+            <w:tcW w:w="1767" w:type="dxa"/>
             <w:tcBorders>
               <w:top w:val="single" w:sz="6" w:space="0" w:color="666666"/>
               <w:left w:val="single" w:sz="6" w:space="0" w:color="666666"/>
@@ -5863,29 +5340,13 @@
             </w:pPr>
             <w:r>
               <w:rPr/>
-              <w:t>December</w:t>
-            </w:r>
-            <w:r>
-              <w:rPr/>
-              <w:t xml:space="preserve"> </w:t>
-            </w:r>
-            <w:r>
-              <w:rPr/>
-              <w:t>1</w:t>
-            </w:r>
-            <w:r>
-              <w:rPr/>
-              <w:t>, 202</w:t>
-            </w:r>
-            <w:r>
-              <w:rPr/>
-              <w:t>4</w:t>
-            </w:r>
-          </w:p>
-        </w:tc>
-        <w:tc>
-          <w:tcPr>
-            <w:tcW w:w="2257" w:type="dxa"/>
+              <w:t>December 1, 2024</w:t>
+            </w:r>
+          </w:p>
+        </w:tc>
+        <w:tc>
+          <w:tcPr>
+            <w:tcW w:w="1988" w:type="dxa"/>
             <w:tcBorders>
               <w:top w:val="single" w:sz="6" w:space="0" w:color="666666"/>
               <w:left w:val="single" w:sz="6" w:space="0" w:color="666666"/>
@@ -5922,7 +5383,7 @@
         <w:trPr/>
         <w:tc>
           <w:tcPr>
-            <w:tcW w:w="555" w:type="dxa"/>
+            <w:tcW w:w="570" w:type="dxa"/>
             <w:tcBorders>
               <w:top w:val="single" w:sz="6" w:space="0" w:color="666666"/>
               <w:left w:val="single" w:sz="6" w:space="0" w:color="666666"/>
@@ -5941,11 +5402,7 @@
             </w:pPr>
             <w:r>
               <w:rPr/>
-              <w:t>1</w:t>
-            </w:r>
-            <w:r>
-              <w:rPr/>
-              <w:t>0</w:t>
+              <w:t>10</w:t>
             </w:r>
           </w:p>
         </w:tc>
@@ -6022,7 +5479,7 @@
         </w:tc>
         <w:tc>
           <w:tcPr>
-            <w:tcW w:w="2069" w:type="dxa"/>
+            <w:tcW w:w="2070" w:type="dxa"/>
             <w:tcBorders>
               <w:top w:val="single" w:sz="6" w:space="0" w:color="666666"/>
               <w:left w:val="single" w:sz="6" w:space="0" w:color="666666"/>
@@ -6068,7 +5525,7 @@
         </w:tc>
         <w:tc>
           <w:tcPr>
-            <w:tcW w:w="1493" w:type="dxa"/>
+            <w:tcW w:w="1767" w:type="dxa"/>
             <w:tcBorders>
               <w:top w:val="single" w:sz="6" w:space="0" w:color="666666"/>
               <w:left w:val="single" w:sz="6" w:space="0" w:color="666666"/>
@@ -6086,29 +5543,13 @@
             </w:pPr>
             <w:r>
               <w:rPr/>
-              <w:t>December</w:t>
-            </w:r>
-            <w:r>
-              <w:rPr/>
-              <w:t xml:space="preserve"> </w:t>
-            </w:r>
-            <w:r>
-              <w:rPr/>
-              <w:t>7</w:t>
-            </w:r>
-            <w:r>
-              <w:rPr/>
-              <w:t>, 202</w:t>
-            </w:r>
-            <w:r>
-              <w:rPr/>
-              <w:t>4</w:t>
-            </w:r>
-          </w:p>
-        </w:tc>
-        <w:tc>
-          <w:tcPr>
-            <w:tcW w:w="2257" w:type="dxa"/>
+              <w:t>December 7, 2024</w:t>
+            </w:r>
+          </w:p>
+        </w:tc>
+        <w:tc>
+          <w:tcPr>
+            <w:tcW w:w="1988" w:type="dxa"/>
             <w:tcBorders>
               <w:top w:val="single" w:sz="6" w:space="0" w:color="666666"/>
               <w:left w:val="single" w:sz="6" w:space="0" w:color="666666"/>
@@ -6145,7 +5586,7 @@
         <w:trPr/>
         <w:tc>
           <w:tcPr>
-            <w:tcW w:w="555" w:type="dxa"/>
+            <w:tcW w:w="570" w:type="dxa"/>
             <w:tcBorders>
               <w:left w:val="single" w:sz="6" w:space="0" w:color="666666"/>
               <w:bottom w:val="single" w:sz="6" w:space="0" w:color="666666"/>
@@ -6163,11 +5604,7 @@
             </w:pPr>
             <w:r>
               <w:rPr/>
-              <w:t>1</w:t>
-            </w:r>
-            <w:r>
-              <w:rPr/>
-              <w:t>1</w:t>
+              <w:t>11</w:t>
             </w:r>
           </w:p>
         </w:tc>
@@ -6242,55 +5679,83 @@
         </w:tc>
         <w:tc>
           <w:tcPr>
-            <w:tcW w:w="2069" w:type="dxa"/>
-            <w:tcBorders>
-              <w:left w:val="single" w:sz="6" w:space="0" w:color="666666"/>
-              <w:bottom w:val="single" w:sz="6" w:space="0" w:color="666666"/>
-              <w:right w:val="single" w:sz="6" w:space="0" w:color="666666"/>
-            </w:tcBorders>
-            <w:shd w:fill="FFFFFF" w:val="clear"/>
-          </w:tcPr>
-          <w:p>
-            <w:pPr>
-              <w:pStyle w:val="normal1"/>
-              <w:widowControl w:val="false"/>
-              <w:spacing w:lineRule="auto" w:line="240"/>
-              <w:rPr/>
-            </w:pPr>
-            <w:r>
-              <w:rPr>
-                <w:color w:val="3D3D3D"/>
-                <w:shd w:fill="E6E6E6" w:val="clear"/>
-              </w:rPr>
-              <w:t>Not started</w:t>
-            </w:r>
-          </w:p>
-        </w:tc>
-        <w:tc>
-          <w:tcPr>
-            <w:tcW w:w="1493" w:type="dxa"/>
-            <w:tcBorders>
-              <w:left w:val="single" w:sz="6" w:space="0" w:color="666666"/>
-              <w:bottom w:val="single" w:sz="6" w:space="0" w:color="666666"/>
-              <w:right w:val="single" w:sz="6" w:space="0" w:color="666666"/>
-            </w:tcBorders>
-            <w:shd w:fill="FFFFFF" w:val="clear"/>
-          </w:tcPr>
-          <w:p>
-            <w:pPr>
-              <w:pStyle w:val="normal1"/>
-              <w:widowControl w:val="false"/>
-              <w:spacing w:lineRule="auto" w:line="240"/>
-              <w:rPr/>
-            </w:pPr>
-            <w:r>
-              <w:rPr/>
-            </w:r>
-          </w:p>
-        </w:tc>
-        <w:tc>
-          <w:tcPr>
-            <w:tcW w:w="2257" w:type="dxa"/>
+            <w:tcW w:w="2070" w:type="dxa"/>
+            <w:tcBorders>
+              <w:left w:val="single" w:sz="6" w:space="0" w:color="666666"/>
+              <w:bottom w:val="single" w:sz="6" w:space="0" w:color="666666"/>
+              <w:right w:val="single" w:sz="6" w:space="0" w:color="666666"/>
+            </w:tcBorders>
+            <w:shd w:fill="FFFFFF" w:val="clear"/>
+          </w:tcPr>
+          <w:p>
+            <w:pPr>
+              <w:pStyle w:val="normal1"/>
+              <w:widowControl w:val="false"/>
+              <w:spacing w:lineRule="auto" w:line="240"/>
+              <w:rPr/>
+            </w:pPr>
+            <w:sdt>
+              <w:sdtPr>
+                <w:alias w:val="Launch status"/>
+                <w:id w:val="232813552"/>
+                <w:dropDownList>
+                  <w:listItem w:displayText="Not started" w:value="Not started"/>
+                  <w:listItem w:displayText="In progress" w:value="In progress"/>
+                  <w:listItem w:displayText="Finished" w:value="Finished"/>
+                </w:dropDownList>
+              </w:sdtPr>
+              <w:sdtContent>
+                <w:r>
+                  <w:rPr>
+                    <w:color w:val="11734B"/>
+                    <w:shd w:fill="D4EDBC" w:val="clear"/>
+                  </w:rPr>
+                </w:r>
+                <w:r>
+                  <w:rPr>
+                    <w:color w:val="11734B"/>
+                    <w:shd w:fill="D4EDBC" w:val="clear"/>
+                  </w:rPr>
+                  <w:t>Finished</w:t>
+                </w:r>
+              </w:sdtContent>
+            </w:sdt>
+          </w:p>
+        </w:tc>
+        <w:tc>
+          <w:tcPr>
+            <w:tcW w:w="1767" w:type="dxa"/>
+            <w:tcBorders>
+              <w:left w:val="single" w:sz="6" w:space="0" w:color="666666"/>
+              <w:bottom w:val="single" w:sz="6" w:space="0" w:color="666666"/>
+              <w:right w:val="single" w:sz="6" w:space="0" w:color="666666"/>
+            </w:tcBorders>
+            <w:shd w:fill="FFFFFF" w:val="clear"/>
+          </w:tcPr>
+          <w:p>
+            <w:pPr>
+              <w:pStyle w:val="normal1"/>
+              <w:widowControl w:val="false"/>
+              <w:spacing w:lineRule="auto" w:line="240"/>
+              <w:rPr/>
+            </w:pPr>
+            <w:r>
+              <w:rPr/>
+              <w:t xml:space="preserve">December </w:t>
+            </w:r>
+            <w:r>
+              <w:rPr/>
+              <w:t>13</w:t>
+            </w:r>
+            <w:r>
+              <w:rPr/>
+              <w:t>, 2024</w:t>
+            </w:r>
+          </w:p>
+        </w:tc>
+        <w:tc>
+          <w:tcPr>
+            <w:tcW w:w="1988" w:type="dxa"/>
             <w:tcBorders>
               <w:left w:val="single" w:sz="6" w:space="0" w:color="666666"/>
               <w:bottom w:val="single" w:sz="6" w:space="0" w:color="666666"/>
@@ -6317,6 +5782,7 @@
                 <w:sz w:val="22"/>
                 <w:szCs w:val="22"/>
               </w:rPr>
+              <w:t>Leveling up by picking up gems</w:t>
             </w:r>
           </w:p>
         </w:tc>
@@ -6325,7 +5791,7 @@
         <w:trPr/>
         <w:tc>
           <w:tcPr>
-            <w:tcW w:w="555" w:type="dxa"/>
+            <w:tcW w:w="570" w:type="dxa"/>
             <w:tcBorders>
               <w:left w:val="single" w:sz="6" w:space="0" w:color="666666"/>
               <w:bottom w:val="single" w:sz="6" w:space="0" w:color="666666"/>
@@ -6343,11 +5809,7 @@
             </w:pPr>
             <w:r>
               <w:rPr/>
-              <w:t>1</w:t>
-            </w:r>
-            <w:r>
-              <w:rPr/>
-              <w:t>2</w:t>
+              <w:t>12</w:t>
             </w:r>
           </w:p>
         </w:tc>
@@ -6422,55 +5884,83 @@
         </w:tc>
         <w:tc>
           <w:tcPr>
-            <w:tcW w:w="2069" w:type="dxa"/>
-            <w:tcBorders>
-              <w:left w:val="single" w:sz="6" w:space="0" w:color="666666"/>
-              <w:bottom w:val="single" w:sz="6" w:space="0" w:color="666666"/>
-              <w:right w:val="single" w:sz="6" w:space="0" w:color="666666"/>
-            </w:tcBorders>
-            <w:shd w:fill="FFFFFF" w:val="clear"/>
-          </w:tcPr>
-          <w:p>
-            <w:pPr>
-              <w:pStyle w:val="normal1"/>
-              <w:widowControl w:val="false"/>
-              <w:spacing w:lineRule="auto" w:line="240"/>
-              <w:rPr/>
-            </w:pPr>
-            <w:r>
-              <w:rPr>
-                <w:color w:val="3D3D3D"/>
-                <w:shd w:fill="E6E6E6" w:val="clear"/>
-              </w:rPr>
-              <w:t>Not started</w:t>
-            </w:r>
-          </w:p>
-        </w:tc>
-        <w:tc>
-          <w:tcPr>
-            <w:tcW w:w="1493" w:type="dxa"/>
-            <w:tcBorders>
-              <w:left w:val="single" w:sz="6" w:space="0" w:color="666666"/>
-              <w:bottom w:val="single" w:sz="6" w:space="0" w:color="666666"/>
-              <w:right w:val="single" w:sz="6" w:space="0" w:color="666666"/>
-            </w:tcBorders>
-            <w:shd w:fill="FFFFFF" w:val="clear"/>
-          </w:tcPr>
-          <w:p>
-            <w:pPr>
-              <w:pStyle w:val="normal1"/>
-              <w:widowControl w:val="false"/>
-              <w:spacing w:lineRule="auto" w:line="240"/>
-              <w:rPr/>
-            </w:pPr>
-            <w:r>
-              <w:rPr/>
-            </w:r>
-          </w:p>
-        </w:tc>
-        <w:tc>
-          <w:tcPr>
-            <w:tcW w:w="2257" w:type="dxa"/>
+            <w:tcW w:w="2070" w:type="dxa"/>
+            <w:tcBorders>
+              <w:left w:val="single" w:sz="6" w:space="0" w:color="666666"/>
+              <w:bottom w:val="single" w:sz="6" w:space="0" w:color="666666"/>
+              <w:right w:val="single" w:sz="6" w:space="0" w:color="666666"/>
+            </w:tcBorders>
+            <w:shd w:fill="FFFFFF" w:val="clear"/>
+          </w:tcPr>
+          <w:p>
+            <w:pPr>
+              <w:pStyle w:val="normal1"/>
+              <w:widowControl w:val="false"/>
+              <w:spacing w:lineRule="auto" w:line="240"/>
+              <w:rPr/>
+            </w:pPr>
+            <w:sdt>
+              <w:sdtPr>
+                <w:alias w:val="Launch status"/>
+                <w:id w:val="232813552"/>
+                <w:dropDownList>
+                  <w:listItem w:displayText="Not started" w:value="Not started"/>
+                  <w:listItem w:displayText="In progress" w:value="In progress"/>
+                  <w:listItem w:displayText="Finished" w:value="Finished"/>
+                </w:dropDownList>
+              </w:sdtPr>
+              <w:sdtContent>
+                <w:r>
+                  <w:rPr>
+                    <w:color w:val="11734B"/>
+                    <w:shd w:fill="D4EDBC" w:val="clear"/>
+                  </w:rPr>
+                </w:r>
+                <w:r>
+                  <w:rPr>
+                    <w:color w:val="11734B"/>
+                    <w:shd w:fill="D4EDBC" w:val="clear"/>
+                  </w:rPr>
+                  <w:t>Finished</w:t>
+                </w:r>
+              </w:sdtContent>
+            </w:sdt>
+          </w:p>
+        </w:tc>
+        <w:tc>
+          <w:tcPr>
+            <w:tcW w:w="1767" w:type="dxa"/>
+            <w:tcBorders>
+              <w:left w:val="single" w:sz="6" w:space="0" w:color="666666"/>
+              <w:bottom w:val="single" w:sz="6" w:space="0" w:color="666666"/>
+              <w:right w:val="single" w:sz="6" w:space="0" w:color="666666"/>
+            </w:tcBorders>
+            <w:shd w:fill="FFFFFF" w:val="clear"/>
+          </w:tcPr>
+          <w:p>
+            <w:pPr>
+              <w:pStyle w:val="normal1"/>
+              <w:widowControl w:val="false"/>
+              <w:spacing w:lineRule="auto" w:line="240"/>
+              <w:rPr/>
+            </w:pPr>
+            <w:r>
+              <w:rPr/>
+              <w:t xml:space="preserve">December </w:t>
+            </w:r>
+            <w:r>
+              <w:rPr/>
+              <w:t>15</w:t>
+            </w:r>
+            <w:r>
+              <w:rPr/>
+              <w:t>, 2024</w:t>
+            </w:r>
+          </w:p>
+        </w:tc>
+        <w:tc>
+          <w:tcPr>
+            <w:tcW w:w="1988" w:type="dxa"/>
             <w:tcBorders>
               <w:left w:val="single" w:sz="6" w:space="0" w:color="666666"/>
               <w:bottom w:val="single" w:sz="6" w:space="0" w:color="666666"/>
@@ -6497,6 +5987,7 @@
                 <w:sz w:val="22"/>
                 <w:szCs w:val="22"/>
               </w:rPr>
+              <w:t>Enemies drop gems when they die</w:t>
             </w:r>
           </w:p>
         </w:tc>
@@ -6505,7 +5996,7 @@
         <w:trPr/>
         <w:tc>
           <w:tcPr>
-            <w:tcW w:w="555" w:type="dxa"/>
+            <w:tcW w:w="570" w:type="dxa"/>
             <w:tcBorders>
               <w:left w:val="single" w:sz="6" w:space="0" w:color="666666"/>
               <w:bottom w:val="single" w:sz="6" w:space="0" w:color="666666"/>
@@ -6523,11 +6014,7 @@
             </w:pPr>
             <w:r>
               <w:rPr/>
-              <w:t>1</w:t>
-            </w:r>
-            <w:r>
-              <w:rPr/>
-              <w:t>3</w:t>
+              <w:t>13</w:t>
             </w:r>
           </w:p>
         </w:tc>
@@ -6602,55 +6089,83 @@
         </w:tc>
         <w:tc>
           <w:tcPr>
-            <w:tcW w:w="2069" w:type="dxa"/>
-            <w:tcBorders>
-              <w:left w:val="single" w:sz="6" w:space="0" w:color="666666"/>
-              <w:bottom w:val="single" w:sz="6" w:space="0" w:color="666666"/>
-              <w:right w:val="single" w:sz="6" w:space="0" w:color="666666"/>
-            </w:tcBorders>
-            <w:shd w:fill="FFFFFF" w:val="clear"/>
-          </w:tcPr>
-          <w:p>
-            <w:pPr>
-              <w:pStyle w:val="normal1"/>
-              <w:widowControl w:val="false"/>
-              <w:spacing w:lineRule="auto" w:line="240"/>
-              <w:rPr/>
-            </w:pPr>
-            <w:r>
-              <w:rPr>
-                <w:color w:val="3D3D3D"/>
-                <w:shd w:fill="E6E6E6" w:val="clear"/>
-              </w:rPr>
-              <w:t>Not started</w:t>
-            </w:r>
-          </w:p>
-        </w:tc>
-        <w:tc>
-          <w:tcPr>
-            <w:tcW w:w="1493" w:type="dxa"/>
-            <w:tcBorders>
-              <w:left w:val="single" w:sz="6" w:space="0" w:color="666666"/>
-              <w:bottom w:val="single" w:sz="6" w:space="0" w:color="666666"/>
-              <w:right w:val="single" w:sz="6" w:space="0" w:color="666666"/>
-            </w:tcBorders>
-            <w:shd w:fill="FFFFFF" w:val="clear"/>
-          </w:tcPr>
-          <w:p>
-            <w:pPr>
-              <w:pStyle w:val="normal1"/>
-              <w:widowControl w:val="false"/>
-              <w:spacing w:lineRule="auto" w:line="240"/>
-              <w:rPr/>
-            </w:pPr>
-            <w:r>
-              <w:rPr/>
-            </w:r>
-          </w:p>
-        </w:tc>
-        <w:tc>
-          <w:tcPr>
-            <w:tcW w:w="2257" w:type="dxa"/>
+            <w:tcW w:w="2070" w:type="dxa"/>
+            <w:tcBorders>
+              <w:left w:val="single" w:sz="6" w:space="0" w:color="666666"/>
+              <w:bottom w:val="single" w:sz="6" w:space="0" w:color="666666"/>
+              <w:right w:val="single" w:sz="6" w:space="0" w:color="666666"/>
+            </w:tcBorders>
+            <w:shd w:fill="FFFFFF" w:val="clear"/>
+          </w:tcPr>
+          <w:p>
+            <w:pPr>
+              <w:pStyle w:val="normal1"/>
+              <w:widowControl w:val="false"/>
+              <w:spacing w:lineRule="auto" w:line="240"/>
+              <w:rPr/>
+            </w:pPr>
+            <w:sdt>
+              <w:sdtPr>
+                <w:alias w:val="Launch status"/>
+                <w:id w:val="232813552"/>
+                <w:dropDownList>
+                  <w:listItem w:displayText="Not started" w:value="Not started"/>
+                  <w:listItem w:displayText="In progress" w:value="In progress"/>
+                  <w:listItem w:displayText="Finished" w:value="Finished"/>
+                </w:dropDownList>
+              </w:sdtPr>
+              <w:sdtContent>
+                <w:r>
+                  <w:rPr>
+                    <w:color w:val="11734B"/>
+                    <w:shd w:fill="D4EDBC" w:val="clear"/>
+                  </w:rPr>
+                </w:r>
+                <w:r>
+                  <w:rPr>
+                    <w:color w:val="11734B"/>
+                    <w:shd w:fill="D4EDBC" w:val="clear"/>
+                  </w:rPr>
+                  <w:t>Finished</w:t>
+                </w:r>
+              </w:sdtContent>
+            </w:sdt>
+          </w:p>
+        </w:tc>
+        <w:tc>
+          <w:tcPr>
+            <w:tcW w:w="1767" w:type="dxa"/>
+            <w:tcBorders>
+              <w:left w:val="single" w:sz="6" w:space="0" w:color="666666"/>
+              <w:bottom w:val="single" w:sz="6" w:space="0" w:color="666666"/>
+              <w:right w:val="single" w:sz="6" w:space="0" w:color="666666"/>
+            </w:tcBorders>
+            <w:shd w:fill="FFFFFF" w:val="clear"/>
+          </w:tcPr>
+          <w:p>
+            <w:pPr>
+              <w:pStyle w:val="normal1"/>
+              <w:widowControl w:val="false"/>
+              <w:spacing w:lineRule="auto" w:line="240"/>
+              <w:rPr/>
+            </w:pPr>
+            <w:r>
+              <w:rPr/>
+              <w:t xml:space="preserve">December </w:t>
+            </w:r>
+            <w:r>
+              <w:rPr/>
+              <w:t>18</w:t>
+            </w:r>
+            <w:r>
+              <w:rPr/>
+              <w:t>, 2024</w:t>
+            </w:r>
+          </w:p>
+        </w:tc>
+        <w:tc>
+          <w:tcPr>
+            <w:tcW w:w="1988" w:type="dxa"/>
             <w:tcBorders>
               <w:left w:val="single" w:sz="6" w:space="0" w:color="666666"/>
               <w:bottom w:val="single" w:sz="6" w:space="0" w:color="666666"/>
@@ -6677,6 +6192,7 @@
                 <w:sz w:val="22"/>
                 <w:szCs w:val="22"/>
               </w:rPr>
+              <w:t>Player can hurt and get hurt</w:t>
             </w:r>
           </w:p>
         </w:tc>
@@ -6685,7 +6201,7 @@
         <w:trPr/>
         <w:tc>
           <w:tcPr>
-            <w:tcW w:w="555" w:type="dxa"/>
+            <w:tcW w:w="570" w:type="dxa"/>
             <w:tcBorders>
               <w:left w:val="single" w:sz="6" w:space="0" w:color="666666"/>
               <w:bottom w:val="single" w:sz="6" w:space="0" w:color="666666"/>
@@ -6703,11 +6219,7 @@
             </w:pPr>
             <w:r>
               <w:rPr/>
-              <w:t>1</w:t>
-            </w:r>
-            <w:r>
-              <w:rPr/>
-              <w:t>4</w:t>
+              <w:t>14</w:t>
             </w:r>
           </w:p>
         </w:tc>
@@ -6782,7 +6294,7 @@
         </w:tc>
         <w:tc>
           <w:tcPr>
-            <w:tcW w:w="2069" w:type="dxa"/>
+            <w:tcW w:w="2070" w:type="dxa"/>
             <w:tcBorders>
               <w:left w:val="single" w:sz="6" w:space="0" w:color="666666"/>
               <w:bottom w:val="single" w:sz="6" w:space="0" w:color="666666"/>
@@ -6808,29 +6320,29 @@
         </w:tc>
         <w:tc>
           <w:tcPr>
-            <w:tcW w:w="1493" w:type="dxa"/>
-            <w:tcBorders>
-              <w:left w:val="single" w:sz="6" w:space="0" w:color="666666"/>
-              <w:bottom w:val="single" w:sz="6" w:space="0" w:color="666666"/>
-              <w:right w:val="single" w:sz="6" w:space="0" w:color="666666"/>
-            </w:tcBorders>
-            <w:shd w:fill="FFFFFF" w:val="clear"/>
-          </w:tcPr>
-          <w:p>
-            <w:pPr>
-              <w:pStyle w:val="normal1"/>
-              <w:widowControl w:val="false"/>
-              <w:spacing w:lineRule="auto" w:line="240"/>
-              <w:rPr/>
-            </w:pPr>
-            <w:r>
-              <w:rPr/>
-            </w:r>
-          </w:p>
-        </w:tc>
-        <w:tc>
-          <w:tcPr>
-            <w:tcW w:w="2257" w:type="dxa"/>
+            <w:tcW w:w="1767" w:type="dxa"/>
+            <w:tcBorders>
+              <w:left w:val="single" w:sz="6" w:space="0" w:color="666666"/>
+              <w:bottom w:val="single" w:sz="6" w:space="0" w:color="666666"/>
+              <w:right w:val="single" w:sz="6" w:space="0" w:color="666666"/>
+            </w:tcBorders>
+            <w:shd w:fill="FFFFFF" w:val="clear"/>
+          </w:tcPr>
+          <w:p>
+            <w:pPr>
+              <w:pStyle w:val="normal1"/>
+              <w:widowControl w:val="false"/>
+              <w:spacing w:lineRule="auto" w:line="240"/>
+              <w:rPr/>
+            </w:pPr>
+            <w:r>
+              <w:rPr/>
+            </w:r>
+          </w:p>
+        </w:tc>
+        <w:tc>
+          <w:tcPr>
+            <w:tcW w:w="1988" w:type="dxa"/>
             <w:tcBorders>
               <w:left w:val="single" w:sz="6" w:space="0" w:color="666666"/>
               <w:bottom w:val="single" w:sz="6" w:space="0" w:color="666666"/>
@@ -6867,6 +6379,28 @@
         <w:pStyle w:val="normal1"/>
         <w:ind w:hanging="0" w:left="0"/>
         <w:rPr/>
+      </w:pPr>
+      <w:r>
+        <w:rPr/>
+      </w:r>
+    </w:p>
+    <w:p>
+      <w:pPr>
+        <w:pStyle w:val="normal1"/>
+        <w:rPr>
+          <w:b/>
+        </w:rPr>
+      </w:pPr>
+      <w:r>
+        <w:rPr/>
+      </w:r>
+    </w:p>
+    <w:p>
+      <w:pPr>
+        <w:pStyle w:val="normal1"/>
+        <w:rPr>
+          <w:b/>
+        </w:rPr>
       </w:pPr>
       <w:r>
         <w:rPr/>
@@ -6923,7 +6457,7 @@
       <w:pgNumType w:start="1" w:fmt="decimal"/>
       <w:formProt w:val="false"/>
       <w:textDirection w:val="lrTb"/>
-      <w:docGrid w:type="default" w:linePitch="100" w:charSpace="4294959103"/>
+      <w:docGrid w:type="default" w:linePitch="100" w:charSpace="0"/>
     </w:sectPr>
   </w:body>
 </w:document>
@@ -7297,6 +6831,7 @@
     <w:qFormat/>
     <w:pPr>
       <w:widowControl/>
+      <w:suppressAutoHyphens w:val="true"/>
       <w:bidi w:val="0"/>
       <w:spacing w:lineRule="auto" w:line="276" w:before="0" w:after="0"/>
       <w:jc w:val="left"/>
@@ -7504,6 +7039,7 @@
     <w:qFormat/>
     <w:pPr>
       <w:widowControl/>
+      <w:suppressAutoHyphens w:val="true"/>
       <w:bidi w:val="0"/>
       <w:spacing w:lineRule="auto" w:line="276" w:before="0" w:after="0"/>
       <w:jc w:val="left"/>

</xml_diff>